<commit_message>
CIV-9040 Added functionality for generate interlock doc
</commit_message>
<xml_diff>
--- a/docker/docmosis/templates/CV-SPC-CLM-ENG-INTERLOCUTORY-JUDGEMENT.docx
+++ b/docker/docmosis/templates/CV-SPC-CLM-ENG-INTERLOCUTORY-JUDGEMENT.docx
@@ -6,7 +6,7 @@
       <w:tblPr>
         <w:tblStyle w:val="TableGrid"/>
         <w:tblpPr w:leftFromText="180" w:rightFromText="180" w:vertAnchor="text" w:horzAnchor="margin" w:tblpXSpec="right" w:tblpY="-299"/>
-        <w:tblW w:w="8098" w:type="dxa"/>
+        <w:tblW w:w="8954" w:type="dxa"/>
         <w:tblInd w:w="0" w:type="dxa"/>
         <w:tblBorders>
           <w:top w:val="none" w:sz="0" w:space="0" w:color="auto"/>
@@ -22,7 +22,7 @@
         <w:tblLook w:val="04A0" w:firstRow="1" w:lastRow="0" w:firstColumn="1" w:lastColumn="0" w:noHBand="0" w:noVBand="1"/>
       </w:tblPr>
       <w:tblGrid>
-        <w:gridCol w:w="8098"/>
+        <w:gridCol w:w="8954"/>
       </w:tblGrid>
       <w:tr>
         <w:trPr>
@@ -30,22 +30,22 @@
         </w:trPr>
         <w:tc>
           <w:tcPr>
-            <w:tcW w:w="8098" w:type="dxa"/>
+            <w:tcW w:w="8954" w:type="dxa"/>
           </w:tcPr>
           <w:p>
             <w:pPr>
               <w:jc w:val="right"/>
               <w:rPr>
                 <w:rFonts w:cstheme="minorHAnsi"/>
-                <w:sz w:val="44"/>
-                <w:szCs w:val="44"/>
-              </w:rPr>
-            </w:pPr>
-            <w:r>
-              <w:rPr>
-                <w:rFonts w:cstheme="minorHAnsi"/>
-                <w:sz w:val="44"/>
-                <w:szCs w:val="44"/>
+                <w:sz w:val="40"/>
+                <w:szCs w:val="40"/>
+              </w:rPr>
+            </w:pPr>
+            <w:r>
+              <w:rPr>
+                <w:rFonts w:cstheme="minorHAnsi"/>
+                <w:sz w:val="40"/>
+                <w:szCs w:val="40"/>
               </w:rPr>
               <w:t>Claimant's response</w:t>
             </w:r>
@@ -58,7 +58,7 @@
         </w:trPr>
         <w:tc>
           <w:tcPr>
-            <w:tcW w:w="8098" w:type="dxa"/>
+            <w:tcW w:w="8954" w:type="dxa"/>
           </w:tcPr>
           <w:p>
             <w:pPr>
@@ -77,7 +77,7 @@
         </w:trPr>
         <w:tc>
           <w:tcPr>
-            <w:tcW w:w="8098" w:type="dxa"/>
+            <w:tcW w:w="8954" w:type="dxa"/>
             <w:hideMark/>
           </w:tcPr>
           <w:p>
@@ -115,7 +115,7 @@
         </w:trPr>
         <w:tc>
           <w:tcPr>
-            <w:tcW w:w="8098" w:type="dxa"/>
+            <w:tcW w:w="8954" w:type="dxa"/>
           </w:tcPr>
           <w:p>
             <w:pPr>
@@ -140,7 +140,7 @@
         </w:trPr>
         <w:tc>
           <w:tcPr>
-            <w:tcW w:w="8098" w:type="dxa"/>
+            <w:tcW w:w="8954" w:type="dxa"/>
           </w:tcPr>
           <w:p>
             <w:pPr>
@@ -150,8 +150,6 @@
               <w:jc w:val="right"/>
               <w:rPr>
                 <w:rFonts w:asciiTheme="minorHAnsi" w:hAnsiTheme="minorHAnsi" w:cstheme="minorHAnsi"/>
-                <w:sz w:val="21"/>
-                <w:szCs w:val="21"/>
               </w:rPr>
             </w:pPr>
             <w:r>
@@ -159,46 +157,14 @@
                 <w:rFonts w:asciiTheme="minorHAnsi" w:hAnsiTheme="minorHAnsi" w:cstheme="minorHAnsi"/>
                 <w:b/>
                 <w:bCs/>
-                <w:sz w:val="28"/>
-                <w:szCs w:val="28"/>
-              </w:rPr>
-              <w:t>Claim number</w:t>
+              </w:rPr>
+              <w:t>Claim number:</w:t>
             </w:r>
             <w:r>
               <w:rPr>
                 <w:rFonts w:asciiTheme="minorHAnsi" w:hAnsiTheme="minorHAnsi" w:cstheme="minorHAnsi"/>
-                <w:b/>
-                <w:bCs/>
-                <w:sz w:val="21"/>
-                <w:szCs w:val="21"/>
-              </w:rPr>
-              <w:t>:</w:t>
-            </w:r>
-            <w:r>
-              <w:rPr>
-                <w:rFonts w:asciiTheme="minorHAnsi" w:hAnsiTheme="minorHAnsi" w:cstheme="minorHAnsi"/>
-                <w:sz w:val="21"/>
-                <w:szCs w:val="21"/>
-              </w:rPr>
-              <w:t> &lt;&lt;</w:t>
-            </w:r>
-            <w:proofErr w:type="spellStart"/>
-            <w:r>
-              <w:rPr>
-                <w:rFonts w:asciiTheme="minorHAnsi" w:hAnsiTheme="minorHAnsi" w:cstheme="minorHAnsi"/>
-                <w:sz w:val="21"/>
-                <w:szCs w:val="21"/>
-              </w:rPr>
-              <w:t>claimNumber</w:t>
-            </w:r>
-            <w:proofErr w:type="spellEnd"/>
-            <w:r>
-              <w:rPr>
-                <w:rFonts w:asciiTheme="minorHAnsi" w:hAnsiTheme="minorHAnsi" w:cstheme="minorHAnsi"/>
-                <w:sz w:val="21"/>
-                <w:szCs w:val="21"/>
-              </w:rPr>
-              <w:t>&gt;&gt;</w:t>
+              </w:rPr>
+              <w:t> &lt;&lt;claimNumber&gt;&gt;</w:t>
             </w:r>
           </w:p>
         </w:tc>
@@ -209,7 +175,7 @@
         </w:trPr>
         <w:tc>
           <w:tcPr>
-            <w:tcW w:w="8098" w:type="dxa"/>
+            <w:tcW w:w="8954" w:type="dxa"/>
           </w:tcPr>
           <w:p>
             <w:pPr>
@@ -221,8 +187,6 @@
                 <w:rFonts w:asciiTheme="minorHAnsi" w:hAnsiTheme="minorHAnsi" w:cstheme="minorHAnsi"/>
                 <w:b/>
                 <w:bCs/>
-                <w:sz w:val="21"/>
-                <w:szCs w:val="21"/>
               </w:rPr>
             </w:pPr>
             <w:r>
@@ -230,54 +194,36 @@
                 <w:rFonts w:asciiTheme="minorHAnsi" w:hAnsiTheme="minorHAnsi" w:cstheme="minorHAnsi"/>
                 <w:b/>
                 <w:bCs/>
-                <w:sz w:val="28"/>
-                <w:szCs w:val="28"/>
-              </w:rPr>
-              <w:t>Issued on</w:t>
+              </w:rPr>
+              <w:t>Issued on:</w:t>
             </w:r>
             <w:r>
               <w:rPr>
                 <w:rFonts w:asciiTheme="minorHAnsi" w:hAnsiTheme="minorHAnsi" w:cstheme="minorHAnsi"/>
-                <w:b/>
-                <w:bCs/>
-                <w:sz w:val="21"/>
-                <w:szCs w:val="21"/>
-              </w:rPr>
-              <w:t>:</w:t>
+              </w:rPr>
+              <w:t> </w:t>
             </w:r>
             <w:r>
               <w:rPr>
                 <w:rFonts w:asciiTheme="minorHAnsi" w:hAnsiTheme="minorHAnsi" w:cstheme="minorHAnsi"/>
-                <w:sz w:val="21"/>
-                <w:szCs w:val="21"/>
-              </w:rPr>
-              <w:t> </w:t>
+              </w:rPr>
+              <w:t xml:space="preserve"> </w:t>
             </w:r>
             <w:r>
               <w:rPr>
                 <w:rFonts w:asciiTheme="minorHAnsi" w:hAnsiTheme="minorHAnsi" w:cstheme="minorHAnsi"/>
               </w:rPr>
-              <w:t xml:space="preserve"> </w:t>
+              <w:t>&lt;&lt;</w:t>
             </w:r>
             <w:r>
               <w:rPr>
                 <w:rFonts w:asciiTheme="minorHAnsi" w:hAnsiTheme="minorHAnsi" w:cstheme="minorHAnsi"/>
               </w:rPr>
-              <w:t>&lt;&lt;</w:t>
-            </w:r>
-            <w:proofErr w:type="spellStart"/>
+              <w:t>claimIssueDate</w:t>
+            </w:r>
             <w:r>
               <w:rPr>
                 <w:rFonts w:asciiTheme="minorHAnsi" w:hAnsiTheme="minorHAnsi" w:cstheme="minorHAnsi"/>
-              </w:rPr>
-              <w:t>claimIssueDate</w:t>
-            </w:r>
-            <w:proofErr w:type="spellEnd"/>
-            <w:r>
-              <w:rPr>
-                <w:rFonts w:asciiTheme="minorHAnsi" w:hAnsiTheme="minorHAnsi" w:cstheme="minorHAnsi"/>
-                <w:sz w:val="21"/>
-                <w:szCs w:val="21"/>
               </w:rPr>
               <w:t>&gt;&gt;</w:t>
             </w:r>
@@ -290,7 +236,7 @@
         </w:trPr>
         <w:tc>
           <w:tcPr>
-            <w:tcW w:w="8098" w:type="dxa"/>
+            <w:tcW w:w="8954" w:type="dxa"/>
           </w:tcPr>
           <w:p>
             <w:pPr>
@@ -302,8 +248,6 @@
                 <w:rFonts w:asciiTheme="minorHAnsi" w:hAnsiTheme="minorHAnsi" w:cstheme="minorHAnsi"/>
                 <w:b/>
                 <w:bCs/>
-                <w:sz w:val="21"/>
-                <w:szCs w:val="21"/>
               </w:rPr>
             </w:pPr>
             <w:r>
@@ -311,16 +255,12 @@
                 <w:rFonts w:asciiTheme="minorHAnsi" w:hAnsiTheme="minorHAnsi" w:cstheme="minorHAnsi"/>
                 <w:b/>
                 <w:bCs/>
-                <w:sz w:val="28"/>
-                <w:szCs w:val="28"/>
               </w:rPr>
               <w:t>Claimant Response submitted on:</w:t>
             </w:r>
             <w:r>
               <w:rPr>
                 <w:rFonts w:asciiTheme="minorHAnsi" w:hAnsiTheme="minorHAnsi" w:cstheme="minorHAnsi"/>
-                <w:sz w:val="21"/>
-                <w:szCs w:val="21"/>
               </w:rPr>
               <w:t> </w:t>
             </w:r>
@@ -328,21 +268,11 @@
               <w:rPr>
                 <w:rFonts w:asciiTheme="minorHAnsi" w:hAnsiTheme="minorHAnsi" w:cstheme="minorHAnsi"/>
               </w:rPr>
-              <w:t xml:space="preserve"> &lt;&lt;</w:t>
-            </w:r>
-            <w:proofErr w:type="spellStart"/>
+              <w:t xml:space="preserve"> &lt;&lt;claimantResponseSubmitDate</w:t>
+            </w:r>
             <w:r>
               <w:rPr>
                 <w:rFonts w:asciiTheme="minorHAnsi" w:hAnsiTheme="minorHAnsi" w:cstheme="minorHAnsi"/>
-              </w:rPr>
-              <w:t>claimantResponseSubmitDate</w:t>
-            </w:r>
-            <w:proofErr w:type="spellEnd"/>
-            <w:r>
-              <w:rPr>
-                <w:rFonts w:asciiTheme="minorHAnsi" w:hAnsiTheme="minorHAnsi" w:cstheme="minorHAnsi"/>
-                <w:sz w:val="21"/>
-                <w:szCs w:val="21"/>
               </w:rPr>
               <w:t xml:space="preserve">&gt;&gt; </w:t>
             </w:r>
@@ -350,6 +280,46 @@
         </w:tc>
       </w:tr>
     </w:tbl>
+    <w:p>
+      <w:pPr>
+        <w:pStyle w:val="NormalWeb"/>
+        <w:shd w:val="clear" w:color="auto" w:fill="FFFFFF"/>
+        <w:spacing w:before="150" w:beforeAutospacing="0" w:after="0" w:afterAutospacing="0"/>
+        <w:rPr>
+          <w:rFonts w:asciiTheme="minorHAnsi" w:hAnsiTheme="minorHAnsi" w:cstheme="minorHAnsi"/>
+        </w:rPr>
+      </w:pPr>
+      <w:r>
+        <w:rPr>
+          <w:rFonts w:asciiTheme="minorHAnsi" w:hAnsiTheme="minorHAnsi" w:cstheme="minorHAnsi"/>
+        </w:rPr>
+        <w:tab/>
+      </w:r>
+      <w:r>
+        <w:rPr>
+          <w:rFonts w:asciiTheme="minorHAnsi" w:hAnsiTheme="minorHAnsi" w:cstheme="minorHAnsi"/>
+        </w:rPr>
+        <w:tab/>
+      </w:r>
+      <w:r>
+        <w:rPr>
+          <w:rFonts w:asciiTheme="minorHAnsi" w:hAnsiTheme="minorHAnsi" w:cstheme="minorHAnsi"/>
+        </w:rPr>
+        <w:tab/>
+      </w:r>
+      <w:r>
+        <w:rPr>
+          <w:rFonts w:asciiTheme="minorHAnsi" w:hAnsiTheme="minorHAnsi" w:cstheme="minorHAnsi"/>
+        </w:rPr>
+        <w:tab/>
+      </w:r>
+      <w:r>
+        <w:rPr>
+          <w:rFonts w:asciiTheme="minorHAnsi" w:hAnsiTheme="minorHAnsi" w:cstheme="minorHAnsi"/>
+        </w:rPr>
+        <w:tab/>
+      </w:r>
+    </w:p>
     <w:p>
       <w:pPr>
         <w:pStyle w:val="NormalWeb"/>
@@ -362,256 +332,6 @@
           <w:color w:val="172B4D"/>
           <w:sz w:val="21"/>
           <w:szCs w:val="21"/>
-        </w:rPr>
-      </w:pPr>
-      <w:r>
-        <w:rPr>
-          <w:rFonts w:asciiTheme="minorHAnsi" w:hAnsiTheme="minorHAnsi" w:cstheme="minorHAnsi"/>
-        </w:rPr>
-        <w:tab/>
-      </w:r>
-      <w:r>
-        <w:rPr>
-          <w:rFonts w:asciiTheme="minorHAnsi" w:hAnsiTheme="minorHAnsi" w:cstheme="minorHAnsi"/>
-        </w:rPr>
-        <w:tab/>
-      </w:r>
-      <w:r>
-        <w:rPr>
-          <w:rFonts w:asciiTheme="minorHAnsi" w:hAnsiTheme="minorHAnsi" w:cstheme="minorHAnsi"/>
-        </w:rPr>
-        <w:tab/>
-      </w:r>
-      <w:r>
-        <w:rPr>
-          <w:rFonts w:asciiTheme="minorHAnsi" w:hAnsiTheme="minorHAnsi" w:cstheme="minorHAnsi"/>
-        </w:rPr>
-        <w:tab/>
-      </w:r>
-      <w:r>
-        <w:rPr>
-          <w:rFonts w:asciiTheme="minorHAnsi" w:hAnsiTheme="minorHAnsi" w:cstheme="minorHAnsi"/>
-        </w:rPr>
-        <w:tab/>
-      </w:r>
-    </w:p>
-    <w:p>
-      <w:pPr>
-        <w:pStyle w:val="NormalWeb"/>
-        <w:shd w:val="clear" w:color="auto" w:fill="FFFFFF"/>
-        <w:spacing w:before="150" w:beforeAutospacing="0" w:after="0" w:afterAutospacing="0"/>
-        <w:jc w:val="right"/>
-        <w:rPr>
-          <w:rFonts w:asciiTheme="minorHAnsi" w:hAnsiTheme="minorHAnsi" w:cstheme="minorHAnsi"/>
-          <w:color w:val="172B4D"/>
-          <w:sz w:val="21"/>
-          <w:szCs w:val="21"/>
-        </w:rPr>
-      </w:pPr>
-    </w:p>
-    <w:p>
-      <w:pPr>
-        <w:rPr>
-          <w:rFonts w:cstheme="minorHAnsi"/>
-        </w:rPr>
-      </w:pPr>
-    </w:p>
-    <w:p>
-      <w:pPr>
-        <w:rPr>
-          <w:rFonts w:cstheme="minorHAnsi"/>
-        </w:rPr>
-      </w:pPr>
-    </w:p>
-    <w:p>
-      <w:pPr>
-        <w:rPr>
-          <w:rFonts w:cstheme="minorHAnsi"/>
-        </w:rPr>
-      </w:pPr>
-    </w:p>
-    <w:p>
-      <w:pPr>
-        <w:rPr>
-          <w:rFonts w:cstheme="minorHAnsi"/>
-        </w:rPr>
-      </w:pPr>
-    </w:p>
-    <w:p>
-      <w:pPr>
-        <w:rPr>
-          <w:rFonts w:cstheme="minorHAnsi"/>
-        </w:rPr>
-      </w:pPr>
-    </w:p>
-    <w:tbl>
-      <w:tblPr>
-        <w:tblStyle w:val="TableGrid"/>
-        <w:tblW w:w="0" w:type="auto"/>
-        <w:tblInd w:w="0" w:type="dxa"/>
-        <w:tblLook w:val="04A0" w:firstRow="1" w:lastRow="0" w:firstColumn="1" w:lastColumn="0" w:noHBand="0" w:noVBand="1"/>
-      </w:tblPr>
-      <w:tblGrid>
-        <w:gridCol w:w="4504"/>
-        <w:gridCol w:w="4512"/>
-      </w:tblGrid>
-      <w:tr>
-        <w:tc>
-          <w:tcPr>
-            <w:tcW w:w="4504" w:type="dxa"/>
-            <w:hideMark/>
-          </w:tcPr>
-          <w:p>
-            <w:pPr>
-              <w:spacing w:line="276" w:lineRule="auto"/>
-              <w:rPr>
-                <w:rFonts w:cstheme="minorHAnsi"/>
-                <w:sz w:val="28"/>
-                <w:szCs w:val="28"/>
-              </w:rPr>
-            </w:pPr>
-            <w:r>
-              <w:rPr>
-                <w:rFonts w:cstheme="minorHAnsi"/>
-                <w:b/>
-                <w:bCs/>
-                <w:sz w:val="28"/>
-                <w:szCs w:val="28"/>
-              </w:rPr>
-              <w:t>1.  Claimant’s response to the claim</w:t>
-            </w:r>
-          </w:p>
-        </w:tc>
-        <w:tc>
-          <w:tcPr>
-            <w:tcW w:w="4512" w:type="dxa"/>
-          </w:tcPr>
-          <w:p>
-            <w:pPr>
-              <w:spacing w:line="276" w:lineRule="auto"/>
-              <w:rPr>
-                <w:rFonts w:cstheme="minorHAnsi"/>
-                <w:sz w:val="28"/>
-                <w:szCs w:val="28"/>
-              </w:rPr>
-            </w:pPr>
-          </w:p>
-        </w:tc>
-      </w:tr>
-      <w:tr>
-        <w:tc>
-          <w:tcPr>
-            <w:tcW w:w="4504" w:type="dxa"/>
-            <w:hideMark/>
-          </w:tcPr>
-          <w:p>
-            <w:pPr>
-              <w:spacing w:line="276" w:lineRule="auto"/>
-              <w:rPr>
-                <w:rFonts w:cstheme="minorHAnsi"/>
-              </w:rPr>
-            </w:pPr>
-            <w:r>
-              <w:rPr>
-                <w:rFonts w:cstheme="minorHAnsi"/>
-              </w:rPr>
-              <w:t>How would you like the defendant to pay?</w:t>
-            </w:r>
-          </w:p>
-        </w:tc>
-        <w:tc>
-          <w:tcPr>
-            <w:tcW w:w="4512" w:type="dxa"/>
-            <w:hideMark/>
-          </w:tcPr>
-          <w:p>
-            <w:pPr>
-              <w:spacing w:line="276" w:lineRule="auto"/>
-              <w:rPr>
-                <w:rFonts w:cstheme="minorHAnsi"/>
-              </w:rPr>
-            </w:pPr>
-            <w:r>
-              <w:rPr>
-                <w:rFonts w:cstheme="minorHAnsi"/>
-              </w:rPr>
-              <w:t>&lt;&lt;</w:t>
-            </w:r>
-            <w:r>
-              <w:rPr>
-                <w:rFonts w:cstheme="minorHAnsi"/>
-              </w:rPr>
-              <w:t xml:space="preserve"> </w:t>
-            </w:r>
-            <w:proofErr w:type="spellStart"/>
-            <w:r>
-              <w:rPr>
-                <w:rFonts w:cstheme="minorHAnsi"/>
-              </w:rPr>
-              <w:t>claimantResponseToDefendantAdmission</w:t>
-            </w:r>
-            <w:proofErr w:type="spellEnd"/>
-            <w:r>
-              <w:rPr>
-                <w:rFonts w:cstheme="minorHAnsi"/>
-              </w:rPr>
-              <w:t xml:space="preserve"> </w:t>
-            </w:r>
-            <w:r>
-              <w:rPr>
-                <w:rFonts w:cstheme="minorHAnsi"/>
-              </w:rPr>
-              <w:t>&gt;&gt;</w:t>
-            </w:r>
-          </w:p>
-        </w:tc>
-      </w:tr>
-      <w:tr>
-        <w:tc>
-          <w:tcPr>
-            <w:tcW w:w="4504" w:type="dxa"/>
-            <w:hideMark/>
-          </w:tcPr>
-          <w:p>
-            <w:pPr>
-              <w:spacing w:line="276" w:lineRule="auto"/>
-              <w:rPr>
-                <w:rFonts w:cstheme="minorHAnsi"/>
-              </w:rPr>
-            </w:pPr>
-            <w:r>
-              <w:rPr>
-                <w:rFonts w:cstheme="minorHAnsi"/>
-              </w:rPr>
-              <w:t>Do you accept the defendant's repayment plan?</w:t>
-            </w:r>
-          </w:p>
-        </w:tc>
-        <w:tc>
-          <w:tcPr>
-            <w:tcW w:w="4512" w:type="dxa"/>
-          </w:tcPr>
-          <w:p>
-            <w:pPr>
-              <w:spacing w:line="276" w:lineRule="auto"/>
-              <w:rPr>
-                <w:rFonts w:cstheme="minorHAnsi"/>
-              </w:rPr>
-            </w:pPr>
-            <w:r>
-              <w:rPr>
-                <w:rFonts w:cstheme="minorHAnsi"/>
-              </w:rPr>
-              <w:t>I reject this repayment plan</w:t>
-            </w:r>
-          </w:p>
-        </w:tc>
-      </w:tr>
-    </w:tbl>
-    <w:p>
-      <w:pPr>
-        <w:rPr>
-          <w:rFonts w:cstheme="minorHAnsi"/>
         </w:rPr>
       </w:pPr>
     </w:p>
@@ -664,7 +384,17 @@
                 <w:sz w:val="28"/>
                 <w:szCs w:val="28"/>
               </w:rPr>
-              <w:t>2. Claimant's requested repayment plan</w:t>
+              <w:t>1</w:t>
+            </w:r>
+            <w:r>
+              <w:rPr>
+                <w:rFonts w:cstheme="minorHAnsi"/>
+                <w:b/>
+                <w:bCs/>
+                <w:sz w:val="28"/>
+                <w:szCs w:val="28"/>
+              </w:rPr>
+              <w:t>. Claimant’s response to the claim</w:t>
             </w:r>
           </w:p>
         </w:tc>
@@ -737,21 +467,7 @@
               <w:rPr>
                 <w:rFonts w:cstheme="minorHAnsi"/>
               </w:rPr>
-              <w:t>&lt;&lt;</w:t>
-            </w:r>
-            <w:proofErr w:type="spellStart"/>
-            <w:r>
-              <w:rPr>
-                <w:rFonts w:cstheme="minorHAnsi"/>
-              </w:rPr>
-              <w:t>claimantRequestRepaymentBy</w:t>
-            </w:r>
-            <w:proofErr w:type="spellEnd"/>
-            <w:r>
-              <w:rPr>
-                <w:rFonts w:cstheme="minorHAnsi"/>
-              </w:rPr>
-              <w:t>&gt;&gt;</w:t>
+              <w:t>&lt;&lt; claimantResponseToDefendantAdmission &gt;&gt;</w:t>
             </w:r>
           </w:p>
         </w:tc>
@@ -759,6 +475,216 @@
       <w:tr>
         <w:tc>
           <w:tcPr>
+            <w:tcW w:w="4517" w:type="dxa"/>
+            <w:tcBorders>
+              <w:top w:val="single" w:sz="4" w:space="0" w:color="auto"/>
+              <w:left w:val="nil"/>
+              <w:bottom w:val="single" w:sz="4" w:space="0" w:color="auto"/>
+              <w:right w:val="nil"/>
+            </w:tcBorders>
+            <w:hideMark/>
+          </w:tcPr>
+          <w:p>
+            <w:pPr>
+              <w:spacing w:line="276" w:lineRule="auto"/>
+              <w:rPr>
+                <w:rFonts w:cstheme="minorHAnsi"/>
+              </w:rPr>
+            </w:pPr>
+            <w:r>
+              <w:rPr>
+                <w:rFonts w:cstheme="minorHAnsi"/>
+              </w:rPr>
+              <w:t>Do you accept the defendant's repayment plan?</w:t>
+            </w:r>
+          </w:p>
+        </w:tc>
+        <w:tc>
+          <w:tcPr>
+            <w:tcW w:w="4509" w:type="dxa"/>
+            <w:tcBorders>
+              <w:top w:val="single" w:sz="4" w:space="0" w:color="auto"/>
+              <w:left w:val="nil"/>
+              <w:bottom w:val="single" w:sz="4" w:space="0" w:color="auto"/>
+              <w:right w:val="nil"/>
+            </w:tcBorders>
+          </w:tcPr>
+          <w:p>
+            <w:pPr>
+              <w:spacing w:line="276" w:lineRule="auto"/>
+              <w:rPr>
+                <w:rFonts w:cstheme="minorHAnsi"/>
+              </w:rPr>
+            </w:pPr>
+            <w:r>
+              <w:rPr>
+                <w:rFonts w:cstheme="minorHAnsi"/>
+              </w:rPr>
+              <w:t>I reject this repayment plan</w:t>
+            </w:r>
+          </w:p>
+        </w:tc>
+      </w:tr>
+    </w:tbl>
+    <w:p>
+      <w:pPr>
+        <w:rPr>
+          <w:rFonts w:cstheme="minorHAnsi"/>
+        </w:rPr>
+      </w:pPr>
+    </w:p>
+    <w:tbl>
+      <w:tblPr>
+        <w:tblStyle w:val="TableGrid"/>
+        <w:tblW w:w="0" w:type="auto"/>
+        <w:tblInd w:w="0" w:type="dxa"/>
+        <w:tblBorders>
+          <w:top w:val="none" w:sz="0" w:space="0" w:color="auto"/>
+          <w:left w:val="none" w:sz="0" w:space="0" w:color="auto"/>
+          <w:bottom w:val="none" w:sz="0" w:space="0" w:color="auto"/>
+          <w:right w:val="none" w:sz="0" w:space="0" w:color="auto"/>
+          <w:insideV w:val="none" w:sz="0" w:space="0" w:color="auto"/>
+        </w:tblBorders>
+        <w:tblLook w:val="04A0" w:firstRow="1" w:lastRow="0" w:firstColumn="1" w:lastColumn="0" w:noHBand="0" w:noVBand="1"/>
+      </w:tblPr>
+      <w:tblGrid>
+        <w:gridCol w:w="4517"/>
+        <w:gridCol w:w="4509"/>
+      </w:tblGrid>
+      <w:tr>
+        <w:tc>
+          <w:tcPr>
+            <w:tcW w:w="4517" w:type="dxa"/>
+            <w:tcBorders>
+              <w:top w:val="nil"/>
+              <w:left w:val="nil"/>
+              <w:bottom w:val="single" w:sz="4" w:space="0" w:color="auto"/>
+              <w:right w:val="nil"/>
+            </w:tcBorders>
+            <w:hideMark/>
+          </w:tcPr>
+          <w:p>
+            <w:pPr>
+              <w:spacing w:line="276" w:lineRule="auto"/>
+              <w:rPr>
+                <w:rFonts w:cstheme="minorHAnsi"/>
+                <w:b/>
+                <w:bCs/>
+                <w:sz w:val="28"/>
+                <w:szCs w:val="28"/>
+              </w:rPr>
+            </w:pPr>
+            <w:r>
+              <w:rPr>
+                <w:rFonts w:cstheme="minorHAnsi"/>
+                <w:b/>
+                <w:bCs/>
+                <w:sz w:val="28"/>
+                <w:szCs w:val="28"/>
+              </w:rPr>
+              <w:t xml:space="preserve">2. </w:t>
+            </w:r>
+            <w:r>
+              <w:rPr>
+                <w:rFonts w:cstheme="minorHAnsi"/>
+                <w:b/>
+                <w:bCs/>
+                <w:sz w:val="28"/>
+                <w:szCs w:val="28"/>
+              </w:rPr>
+              <w:t>Claimant’s response to the claim</w:t>
+            </w:r>
+          </w:p>
+        </w:tc>
+        <w:tc>
+          <w:tcPr>
+            <w:tcW w:w="4509" w:type="dxa"/>
+            <w:tcBorders>
+              <w:top w:val="nil"/>
+              <w:left w:val="nil"/>
+              <w:bottom w:val="single" w:sz="4" w:space="0" w:color="auto"/>
+              <w:right w:val="nil"/>
+            </w:tcBorders>
+          </w:tcPr>
+          <w:p>
+            <w:pPr>
+              <w:spacing w:line="276" w:lineRule="auto"/>
+              <w:rPr>
+                <w:rFonts w:cstheme="minorHAnsi"/>
+              </w:rPr>
+            </w:pPr>
+          </w:p>
+        </w:tc>
+      </w:tr>
+      <w:tr>
+        <w:tc>
+          <w:tcPr>
+            <w:tcW w:w="4517" w:type="dxa"/>
+            <w:tcBorders>
+              <w:top w:val="single" w:sz="4" w:space="0" w:color="auto"/>
+              <w:left w:val="nil"/>
+              <w:bottom w:val="single" w:sz="4" w:space="0" w:color="auto"/>
+              <w:right w:val="nil"/>
+            </w:tcBorders>
+            <w:hideMark/>
+          </w:tcPr>
+          <w:p>
+            <w:pPr>
+              <w:spacing w:line="276" w:lineRule="auto"/>
+              <w:rPr>
+                <w:rFonts w:cstheme="minorHAnsi"/>
+              </w:rPr>
+            </w:pPr>
+            <w:r>
+              <w:rPr>
+                <w:rFonts w:cstheme="minorHAnsi"/>
+              </w:rPr>
+              <w:t>How would you like the defendant to pay?</w:t>
+            </w:r>
+          </w:p>
+        </w:tc>
+        <w:tc>
+          <w:tcPr>
+            <w:tcW w:w="4509" w:type="dxa"/>
+            <w:tcBorders>
+              <w:top w:val="single" w:sz="4" w:space="0" w:color="auto"/>
+              <w:left w:val="nil"/>
+              <w:bottom w:val="single" w:sz="4" w:space="0" w:color="auto"/>
+              <w:right w:val="nil"/>
+            </w:tcBorders>
+            <w:hideMark/>
+          </w:tcPr>
+          <w:p>
+            <w:pPr>
+              <w:spacing w:line="276" w:lineRule="auto"/>
+              <w:rPr>
+                <w:rFonts w:cstheme="minorHAnsi"/>
+              </w:rPr>
+            </w:pPr>
+            <w:r>
+              <w:rPr>
+                <w:rFonts w:cstheme="minorHAnsi"/>
+              </w:rPr>
+              <w:t>&lt;&lt;</w:t>
+            </w:r>
+            <w:r>
+              <w:rPr>
+                <w:rFonts w:cstheme="minorHAnsi"/>
+              </w:rPr>
+              <w:t>claimantRequestRepaymentBy</w:t>
+            </w:r>
+            <w:r>
+              <w:rPr>
+                <w:rFonts w:cstheme="minorHAnsi"/>
+              </w:rPr>
+              <w:t>&gt;&gt;</w:t>
+            </w:r>
+          </w:p>
+        </w:tc>
+      </w:tr>
+      <w:tr>
+        <w:tc>
+          <w:tcPr>
             <w:tcW w:w="9026" w:type="dxa"/>
             <w:gridSpan w:val="2"/>
             <w:tcBorders>
@@ -779,37 +705,7 @@
               <w:rPr>
                 <w:rFonts w:cstheme="minorHAnsi"/>
               </w:rPr>
-              <w:t>&lt;&lt;</w:t>
-            </w:r>
-            <w:proofErr w:type="spellStart"/>
-            <w:r>
-              <w:rPr>
-                <w:rFonts w:cstheme="minorHAnsi"/>
-              </w:rPr>
-              <w:t>cr</w:t>
-            </w:r>
-            <w:proofErr w:type="spellEnd"/>
-            <w:proofErr w:type="gramStart"/>
-            <w:r>
-              <w:rPr>
-                <w:rFonts w:cstheme="minorHAnsi"/>
-              </w:rPr>
-              <w:t xml:space="preserve">_{ </w:t>
-            </w:r>
-            <w:proofErr w:type="spellStart"/>
-            <w:r>
-              <w:rPr>
-                <w:rFonts w:cstheme="minorHAnsi"/>
-              </w:rPr>
-              <w:t>claimantRequestRepaymentBy</w:t>
-            </w:r>
-            <w:proofErr w:type="spellEnd"/>
-            <w:proofErr w:type="gramEnd"/>
-            <w:r>
-              <w:rPr>
-                <w:rFonts w:cstheme="minorHAnsi"/>
-              </w:rPr>
-              <w:t xml:space="preserve"> != ‘Immediately’ }&gt;&gt;</w:t>
+              <w:t>&lt;&lt;cr_{ claimantRequestRepaymentBy != ‘Immediately’ }&gt;&gt;</w:t>
             </w:r>
           </w:p>
         </w:tc>
@@ -868,16 +764,8 @@
               <w:rPr>
                 <w:rFonts w:cstheme="minorHAnsi"/>
               </w:rPr>
-              <w:t>&lt;&lt;</w:t>
-            </w:r>
-            <w:proofErr w:type="spellStart"/>
-            <w:r>
-              <w:rPr>
-                <w:rFonts w:cstheme="minorHAnsi"/>
-              </w:rPr>
-              <w:t>claimantRequestRepaymentLastDateBy</w:t>
-            </w:r>
-            <w:proofErr w:type="spellEnd"/>
+              <w:t>&lt;&lt;claimantRequestRepaymentLastDateBy</w:t>
+            </w:r>
             <w:r>
               <w:rPr>
                 <w:rFonts w:cstheme="minorHAnsi"/>
@@ -1033,22 +921,23 @@
               <w:rPr>
                 <w:rFonts w:cstheme="minorHAnsi"/>
               </w:rPr>
-              <w:t>£</w:t>
-            </w:r>
-            <w:r>
-              <w:rPr>
-                <w:rFonts w:cstheme="minorHAnsi"/>
-              </w:rPr>
               <w:t>&lt;&lt;</w:t>
             </w:r>
-            <w:proofErr w:type="spellStart"/>
-            <w:r>
-              <w:rPr>
-                <w:rFonts w:cstheme="minorHAnsi"/>
-              </w:rPr>
-              <w:t>disposableIncome</w:t>
-            </w:r>
-            <w:proofErr w:type="spellEnd"/>
+            <w:r>
+              <w:t xml:space="preserve"> </w:t>
+            </w:r>
+            <w:r>
+              <w:rPr>
+                <w:rFonts w:cstheme="minorHAnsi"/>
+              </w:rPr>
+              <w:t>formattedDisposableIncome</w:t>
+            </w:r>
+            <w:r>
+              <w:rPr>
+                <w:rFonts w:cstheme="minorHAnsi"/>
+              </w:rPr>
+              <w:t xml:space="preserve"> </w:t>
+            </w:r>
             <w:r>
               <w:rPr>
                 <w:rFonts w:cstheme="minorHAnsi"/>
@@ -1208,14 +1097,12 @@
               </w:rPr>
               <w:t>&lt;&lt;</w:t>
             </w:r>
-            <w:proofErr w:type="spellStart"/>
             <w:r>
               <w:rPr>
                 <w:rFonts w:cstheme="minorHAnsi"/>
               </w:rPr>
               <w:t>courtDecisionRepaymentBy</w:t>
             </w:r>
-            <w:proofErr w:type="spellEnd"/>
             <w:r>
               <w:rPr>
                 <w:rFonts w:cstheme="minorHAnsi"/>
@@ -1247,32 +1134,8 @@
               <w:rPr>
                 <w:rFonts w:cstheme="minorHAnsi"/>
               </w:rPr>
-              <w:t>&lt;&lt;</w:t>
-            </w:r>
-            <w:proofErr w:type="spellStart"/>
-            <w:r>
-              <w:rPr>
-                <w:rFonts w:cstheme="minorHAnsi"/>
-              </w:rPr>
-              <w:t>cr</w:t>
-            </w:r>
-            <w:proofErr w:type="spellEnd"/>
-            <w:proofErr w:type="gramStart"/>
-            <w:r>
-              <w:rPr>
-                <w:rFonts w:cstheme="minorHAnsi"/>
-              </w:rPr>
-              <w:t xml:space="preserve">_{ </w:t>
-            </w:r>
-            <w:proofErr w:type="spellStart"/>
-            <w:r>
-              <w:rPr>
-                <w:rFonts w:cstheme="minorHAnsi"/>
-              </w:rPr>
-              <w:t>courtDecisionRepaymentBy</w:t>
-            </w:r>
-            <w:proofErr w:type="spellEnd"/>
-            <w:proofErr w:type="gramEnd"/>
+              <w:t>&lt;&lt;cr_{ courtDecisionRepaymentBy</w:t>
+            </w:r>
             <w:r>
               <w:rPr>
                 <w:rFonts w:cstheme="minorHAnsi"/>
@@ -1360,16 +1223,8 @@
               <w:rPr>
                 <w:rFonts w:cstheme="minorHAnsi"/>
               </w:rPr>
-              <w:t>&lt;&lt;</w:t>
-            </w:r>
-            <w:proofErr w:type="spellStart"/>
-            <w:r>
-              <w:rPr>
-                <w:rFonts w:cstheme="minorHAnsi"/>
-              </w:rPr>
-              <w:t>courtDecisionRepaymentLastDateBy</w:t>
-            </w:r>
-            <w:proofErr w:type="spellEnd"/>
+              <w:t>&lt;&lt;courtDecisionRepaymentLastDateBy</w:t>
+            </w:r>
             <w:r>
               <w:rPr>
                 <w:rFonts w:cstheme="minorHAnsi"/>
@@ -1401,7 +1256,6 @@
               <w:rPr>
                 <w:rFonts w:cstheme="minorHAnsi"/>
               </w:rPr>
-              <w:lastRenderedPageBreak/>
               <w:t>&lt;&lt;er_&gt;&gt;</w:t>
             </w:r>
           </w:p>
@@ -1480,14 +1334,161 @@
                 <w:b/>
                 <w:bCs/>
               </w:rPr>
-              <w:t>5</w:t>
-            </w:r>
-            <w:r>
+              <w:lastRenderedPageBreak/>
+              <w:t>5. Rejection Reason</w:t>
+            </w:r>
+          </w:p>
+        </w:tc>
+        <w:tc>
+          <w:tcPr>
+            <w:tcW w:w="5198" w:type="dxa"/>
+            <w:gridSpan w:val="2"/>
+            <w:tcBorders>
+              <w:top w:val="nil"/>
+              <w:left w:val="nil"/>
+              <w:bottom w:val="single" w:sz="4" w:space="0" w:color="auto"/>
+              <w:right w:val="nil"/>
+            </w:tcBorders>
+          </w:tcPr>
+          <w:p>
+            <w:pPr>
+              <w:spacing w:line="276" w:lineRule="auto"/>
+              <w:rPr>
+                <w:rFonts w:cstheme="minorHAnsi"/>
+              </w:rPr>
+            </w:pPr>
+          </w:p>
+        </w:tc>
+      </w:tr>
+      <w:tr>
+        <w:tc>
+          <w:tcPr>
+            <w:tcW w:w="4253" w:type="dxa"/>
+            <w:gridSpan w:val="2"/>
+            <w:tcBorders>
+              <w:top w:val="single" w:sz="4" w:space="0" w:color="auto"/>
+              <w:left w:val="nil"/>
+              <w:bottom w:val="single" w:sz="4" w:space="0" w:color="auto"/>
+              <w:right w:val="nil"/>
+            </w:tcBorders>
+            <w:hideMark/>
+          </w:tcPr>
+          <w:p>
+            <w:pPr>
+              <w:spacing w:line="276" w:lineRule="auto"/>
+              <w:rPr>
+                <w:rFonts w:cstheme="minorHAnsi"/>
+              </w:rPr>
+            </w:pPr>
+            <w:r>
+              <w:rPr>
+                <w:rFonts w:cstheme="minorHAnsi"/>
+              </w:rPr>
+              <w:t>Rejection Reason</w:t>
+            </w:r>
+          </w:p>
+        </w:tc>
+        <w:tc>
+          <w:tcPr>
+            <w:tcW w:w="4773" w:type="dxa"/>
+            <w:tcBorders>
+              <w:top w:val="single" w:sz="4" w:space="0" w:color="auto"/>
+              <w:left w:val="nil"/>
+              <w:bottom w:val="single" w:sz="4" w:space="0" w:color="auto"/>
+              <w:right w:val="nil"/>
+            </w:tcBorders>
+            <w:hideMark/>
+          </w:tcPr>
+          <w:p>
+            <w:pPr>
+              <w:spacing w:line="276" w:lineRule="auto"/>
+              <w:rPr>
+                <w:rFonts w:cstheme="minorHAnsi"/>
+              </w:rPr>
+            </w:pPr>
+            <w:r>
+              <w:rPr>
+                <w:rFonts w:cstheme="minorHAnsi"/>
+              </w:rPr>
+              <w:t>&lt;&lt;</w:t>
+            </w:r>
+            <w:r>
+              <w:rPr>
+                <w:rFonts w:cstheme="minorHAnsi"/>
+              </w:rPr>
+              <w:t>rejectionReason</w:t>
+            </w:r>
+            <w:r>
+              <w:rPr>
+                <w:rFonts w:cstheme="minorHAnsi"/>
+              </w:rPr>
+              <w:t>&gt;&gt;</w:t>
+            </w:r>
+          </w:p>
+        </w:tc>
+      </w:tr>
+    </w:tbl>
+    <w:p>
+      <w:pPr>
+        <w:rPr>
+          <w:rFonts w:cstheme="minorHAnsi"/>
+        </w:rPr>
+      </w:pPr>
+    </w:p>
+    <w:tbl>
+      <w:tblPr>
+        <w:tblStyle w:val="TableGrid"/>
+        <w:tblW w:w="0" w:type="auto"/>
+        <w:tblInd w:w="0" w:type="dxa"/>
+        <w:tblBorders>
+          <w:top w:val="none" w:sz="0" w:space="0" w:color="auto"/>
+          <w:left w:val="none" w:sz="0" w:space="0" w:color="auto"/>
+          <w:bottom w:val="none" w:sz="0" w:space="0" w:color="auto"/>
+          <w:right w:val="none" w:sz="0" w:space="0" w:color="auto"/>
+          <w:insideV w:val="none" w:sz="0" w:space="0" w:color="auto"/>
+        </w:tblBorders>
+        <w:tblLook w:val="04A0" w:firstRow="1" w:lastRow="0" w:firstColumn="1" w:lastColumn="0" w:noHBand="0" w:noVBand="1"/>
+      </w:tblPr>
+      <w:tblGrid>
+        <w:gridCol w:w="3828"/>
+        <w:gridCol w:w="425"/>
+        <w:gridCol w:w="4773"/>
+      </w:tblGrid>
+      <w:tr>
+        <w:tc>
+          <w:tcPr>
+            <w:tcW w:w="3828" w:type="dxa"/>
+            <w:tcBorders>
+              <w:top w:val="nil"/>
+              <w:left w:val="nil"/>
+              <w:bottom w:val="single" w:sz="4" w:space="0" w:color="auto"/>
+              <w:right w:val="nil"/>
+            </w:tcBorders>
+            <w:hideMark/>
+          </w:tcPr>
+          <w:p>
+            <w:pPr>
+              <w:spacing w:line="276" w:lineRule="auto"/>
               <w:rPr>
                 <w:rFonts w:cstheme="minorHAnsi"/>
                 <w:b/>
                 <w:bCs/>
               </w:rPr>
+            </w:pPr>
+            <w:r>
+              <w:rPr>
+                <w:rFonts w:cstheme="minorHAnsi"/>
+                <w:b/>
+                <w:bCs/>
+              </w:rPr>
+              <w:t>6</w:t>
+            </w:r>
+            <w:r>
+              <w:rPr>
+                <w:rFonts w:cstheme="minorHAnsi"/>
+                <w:b/>
+                <w:bCs/>
+              </w:rPr>
               <w:t>. How the claimant wants to proceed</w:t>
             </w:r>
           </w:p>
@@ -1563,21 +1564,7 @@
               <w:rPr>
                 <w:rFonts w:cstheme="minorHAnsi"/>
               </w:rPr>
-              <w:t>&lt;&lt;</w:t>
-            </w:r>
-            <w:proofErr w:type="spellStart"/>
-            <w:r>
-              <w:rPr>
-                <w:rFonts w:cstheme="minorHAnsi"/>
-              </w:rPr>
-              <w:t>formalisePaymentBy</w:t>
-            </w:r>
-            <w:proofErr w:type="spellEnd"/>
-            <w:r>
-              <w:rPr>
-                <w:rFonts w:cstheme="minorHAnsi"/>
-              </w:rPr>
-              <w:t>&gt;&gt;</w:t>
+              <w:t>&lt;&lt;formalisePaymentBy&gt;&gt;</w:t>
             </w:r>
           </w:p>
         </w:tc>
@@ -1590,13 +1577,184 @@
         </w:rPr>
       </w:pPr>
     </w:p>
+    <w:p>
+      <w:pPr>
+        <w:rPr>
+          <w:rFonts w:cstheme="minorHAnsi"/>
+        </w:rPr>
+      </w:pPr>
+    </w:p>
+    <w:p>
+      <w:pPr>
+        <w:rPr>
+          <w:rFonts w:cstheme="minorHAnsi"/>
+        </w:rPr>
+      </w:pPr>
+    </w:p>
+    <w:p>
+      <w:pPr>
+        <w:rPr>
+          <w:rFonts w:cstheme="minorHAnsi"/>
+        </w:rPr>
+      </w:pPr>
+    </w:p>
+    <w:p>
+      <w:pPr>
+        <w:rPr>
+          <w:rFonts w:cstheme="minorHAnsi"/>
+        </w:rPr>
+      </w:pPr>
+    </w:p>
+    <w:p>
+      <w:pPr>
+        <w:rPr>
+          <w:rFonts w:cstheme="minorHAnsi"/>
+        </w:rPr>
+      </w:pPr>
+    </w:p>
+    <w:p>
+      <w:pPr>
+        <w:rPr>
+          <w:rFonts w:cstheme="minorHAnsi"/>
+        </w:rPr>
+      </w:pPr>
+    </w:p>
+    <w:p>
+      <w:pPr>
+        <w:rPr>
+          <w:rFonts w:cstheme="minorHAnsi"/>
+        </w:rPr>
+      </w:pPr>
+    </w:p>
+    <w:p>
+      <w:pPr>
+        <w:rPr>
+          <w:rFonts w:cstheme="minorHAnsi"/>
+        </w:rPr>
+      </w:pPr>
+    </w:p>
+    <w:p>
+      <w:pPr>
+        <w:rPr>
+          <w:rFonts w:cstheme="minorHAnsi"/>
+        </w:rPr>
+      </w:pPr>
+    </w:p>
+    <w:p>
+      <w:pPr>
+        <w:rPr>
+          <w:rFonts w:cstheme="minorHAnsi"/>
+        </w:rPr>
+      </w:pPr>
+    </w:p>
+    <w:p>
+      <w:pPr>
+        <w:rPr>
+          <w:rFonts w:cstheme="minorHAnsi"/>
+        </w:rPr>
+      </w:pPr>
+    </w:p>
+    <w:p>
+      <w:pPr>
+        <w:rPr>
+          <w:rFonts w:cstheme="minorHAnsi"/>
+        </w:rPr>
+      </w:pPr>
+    </w:p>
+    <w:p>
+      <w:pPr>
+        <w:rPr>
+          <w:rFonts w:cstheme="minorHAnsi"/>
+        </w:rPr>
+      </w:pPr>
+    </w:p>
+    <w:p>
+      <w:pPr>
+        <w:rPr>
+          <w:rFonts w:cstheme="minorHAnsi"/>
+        </w:rPr>
+      </w:pPr>
+    </w:p>
+    <w:p>
+      <w:pPr>
+        <w:rPr>
+          <w:rFonts w:cstheme="minorHAnsi"/>
+        </w:rPr>
+      </w:pPr>
+    </w:p>
+    <w:p>
+      <w:pPr>
+        <w:rPr>
+          <w:rFonts w:cstheme="minorHAnsi"/>
+        </w:rPr>
+      </w:pPr>
+    </w:p>
+    <w:p>
+      <w:pPr>
+        <w:rPr>
+          <w:rFonts w:cstheme="minorHAnsi"/>
+        </w:rPr>
+      </w:pPr>
+    </w:p>
+    <w:p>
+      <w:pPr>
+        <w:rPr>
+          <w:rFonts w:cstheme="minorHAnsi"/>
+        </w:rPr>
+      </w:pPr>
+    </w:p>
+    <w:p>
+      <w:pPr>
+        <w:rPr>
+          <w:rFonts w:cstheme="minorHAnsi"/>
+        </w:rPr>
+      </w:pPr>
+    </w:p>
+    <w:p>
+      <w:pPr>
+        <w:rPr>
+          <w:rFonts w:cstheme="minorHAnsi"/>
+        </w:rPr>
+      </w:pPr>
+    </w:p>
+    <w:p>
+      <w:pPr>
+        <w:rPr>
+          <w:rFonts w:cstheme="minorHAnsi"/>
+        </w:rPr>
+      </w:pPr>
+    </w:p>
+    <w:p>
+      <w:pPr>
+        <w:rPr>
+          <w:rFonts w:cstheme="minorHAnsi"/>
+        </w:rPr>
+      </w:pPr>
+    </w:p>
+    <w:p>
+      <w:pPr>
+        <w:rPr>
+          <w:rFonts w:cstheme="minorHAnsi"/>
+        </w:rPr>
+      </w:pPr>
+    </w:p>
+    <w:p>
+      <w:pPr>
+        <w:rPr>
+          <w:rFonts w:cstheme="minorHAnsi"/>
+        </w:rPr>
+      </w:pPr>
+    </w:p>
+    <w:p>
+      <w:pPr>
+        <w:rPr>
+          <w:rFonts w:cstheme="minorHAnsi"/>
+        </w:rPr>
+      </w:pPr>
+    </w:p>
     <w:sectPr>
-      <w:headerReference w:type="even" r:id="rId8"/>
-      <w:headerReference w:type="default" r:id="rId9"/>
-      <w:footerReference w:type="even" r:id="rId10"/>
-      <w:footerReference w:type="default" r:id="rId11"/>
-      <w:headerReference w:type="first" r:id="rId12"/>
-      <w:footerReference w:type="first" r:id="rId13"/>
+      <w:headerReference w:type="default" r:id="rId8"/>
+      <w:footerReference w:type="default" r:id="rId9"/>
       <w:pgSz w:w="11906" w:h="16838"/>
       <w:pgMar w:top="1440" w:right="1440" w:bottom="1440" w:left="1440" w:header="680" w:footer="567" w:gutter="0"/>
       <w:cols w:space="708"/>
@@ -1632,16 +1790,6 @@
 </file>
 
 <file path=word/footer1.xml><?xml version="1.0" encoding="utf-8"?>
-<w:ftr xmlns:wpc="http://schemas.microsoft.com/office/word/2010/wordprocessingCanvas" xmlns:cx="http://schemas.microsoft.com/office/drawing/2014/chartex" xmlns:cx1="http://schemas.microsoft.com/office/drawing/2015/9/8/chartex" xmlns:cx2="http://schemas.microsoft.com/office/drawing/2015/10/21/chartex" xmlns:cx3="http://schemas.microsoft.com/office/drawing/2016/5/9/chartex" xmlns:cx4="http://schemas.microsoft.com/office/drawing/2016/5/10/chartex" xmlns:cx5="http://schemas.microsoft.com/office/drawing/2016/5/11/chartex" xmlns:cx6="http://schemas.microsoft.com/office/drawing/2016/5/12/chartex" xmlns:cx7="http://schemas.microsoft.com/office/drawing/2016/5/13/chartex" xmlns:cx8="http://schemas.microsoft.com/office/drawing/2016/5/14/chartex" xmlns:mc="http://schemas.openxmlformats.org/markup-compatibility/2006" xmlns:aink="http://schemas.microsoft.com/office/drawing/2016/ink" xmlns:am3d="http://schemas.microsoft.com/office/drawing/2017/model3d" xmlns:o="urn:schemas-microsoft-com:office:office" xmlns:oel="http://schemas.microsoft.com/office/2019/extlst" xmlns:r="http://schemas.openxmlformats.org/officeDocument/2006/relationships" xmlns:m="http://schemas.openxmlformats.org/officeDocument/2006/math" xmlns:v="urn:schemas-microsoft-com:vml" xmlns:wp14="http://schemas.microsoft.com/office/word/2010/wordprocessingDrawing" xmlns:wp="http://schemas.openxmlformats.org/drawingml/2006/wordprocessingDrawing" xmlns:w10="urn:schemas-microsoft-com:office:word" xmlns:w="http://schemas.openxmlformats.org/wordprocessingml/2006/main" xmlns:w14="http://schemas.microsoft.com/office/word/2010/wordml" xmlns:w15="http://schemas.microsoft.com/office/word/2012/wordml" xmlns:w16cex="http://schemas.microsoft.com/office/word/2018/wordml/cex" xmlns:w16cid="http://schemas.microsoft.com/office/word/2016/wordml/cid" xmlns:w16="http://schemas.microsoft.com/office/word/2018/wordml" xmlns:w16sdtdh="http://schemas.microsoft.com/office/word/2020/wordml/sdtdatahash" xmlns:w16se="http://schemas.microsoft.com/office/word/2015/wordml/symex" xmlns:wpg="http://schemas.microsoft.com/office/word/2010/wordprocessingGroup" xmlns:wpi="http://schemas.microsoft.com/office/word/2010/wordprocessingInk" xmlns:wne="http://schemas.microsoft.com/office/word/2006/wordml" xmlns:wps="http://schemas.microsoft.com/office/word/2010/wordprocessingShape" mc:Ignorable="w14 w15 w16se w16cid w16 w16cex w16sdtdh wp14">
-  <w:p>
-    <w:pPr>
-      <w:pStyle w:val="Footer"/>
-    </w:pPr>
-  </w:p>
-</w:ftr>
-</file>
-
-<file path=word/footer2.xml><?xml version="1.0" encoding="utf-8"?>
 <w:ftr xmlns:wpc="http://schemas.microsoft.com/office/word/2010/wordprocessingCanvas" xmlns:cx="http://schemas.microsoft.com/office/drawing/2014/chartex" xmlns:cx1="http://schemas.microsoft.com/office/drawing/2015/9/8/chartex" xmlns:cx2="http://schemas.microsoft.com/office/drawing/2015/10/21/chartex" xmlns:cx3="http://schemas.microsoft.com/office/drawing/2016/5/9/chartex" xmlns:cx4="http://schemas.microsoft.com/office/drawing/2016/5/10/chartex" xmlns:cx5="http://schemas.microsoft.com/office/drawing/2016/5/11/chartex" xmlns:cx6="http://schemas.microsoft.com/office/drawing/2016/5/12/chartex" xmlns:cx7="http://schemas.microsoft.com/office/drawing/2016/5/13/chartex" xmlns:cx8="http://schemas.microsoft.com/office/drawing/2016/5/14/chartex" xmlns:mc="http://schemas.openxmlformats.org/markup-compatibility/2006" xmlns:aink="http://schemas.microsoft.com/office/drawing/2016/ink" xmlns:am3d="http://schemas.microsoft.com/office/drawing/2017/model3d" xmlns:o="urn:schemas-microsoft-com:office:office" xmlns:oel="http://schemas.microsoft.com/office/2019/extlst" xmlns:r="http://schemas.openxmlformats.org/officeDocument/2006/relationships" xmlns:m="http://schemas.openxmlformats.org/officeDocument/2006/math" xmlns:v="urn:schemas-microsoft-com:vml" xmlns:wp14="http://schemas.microsoft.com/office/word/2010/wordprocessingDrawing" xmlns:wp="http://schemas.openxmlformats.org/drawingml/2006/wordprocessingDrawing" xmlns:w10="urn:schemas-microsoft-com:office:word" xmlns:w="http://schemas.openxmlformats.org/wordprocessingml/2006/main" xmlns:w14="http://schemas.microsoft.com/office/word/2010/wordml" xmlns:w15="http://schemas.microsoft.com/office/word/2012/wordml" xmlns:w16cex="http://schemas.microsoft.com/office/word/2018/wordml/cex" xmlns:w16cid="http://schemas.microsoft.com/office/word/2016/wordml/cid" xmlns:w16="http://schemas.microsoft.com/office/word/2018/wordml" xmlns:w16sdtdh="http://schemas.microsoft.com/office/word/2020/wordml/sdtdatahash" xmlns:w16se="http://schemas.microsoft.com/office/word/2015/wordml/symex" xmlns:wpg="http://schemas.microsoft.com/office/word/2010/wordprocessingGroup" xmlns:wpi="http://schemas.microsoft.com/office/word/2010/wordprocessingInk" xmlns:wne="http://schemas.microsoft.com/office/word/2006/wordml" xmlns:wps="http://schemas.microsoft.com/office/word/2010/wordprocessingShape" mc:Ignorable="w14 w15 w16se w16cid w16 w16cex w16sdtdh wp14">
   <w:tbl>
     <w:tblPr>
@@ -1659,164 +1807,37 @@
       <w:tblLook w:val="04A0" w:firstRow="1" w:lastRow="0" w:firstColumn="1" w:lastColumn="0" w:noHBand="0" w:noVBand="1"/>
     </w:tblPr>
     <w:tblGrid>
-      <w:gridCol w:w="1899"/>
-      <w:gridCol w:w="5080"/>
-      <w:gridCol w:w="3490"/>
+      <w:gridCol w:w="1703"/>
+      <w:gridCol w:w="6095"/>
+      <w:gridCol w:w="2671"/>
     </w:tblGrid>
     <w:tr>
       <w:trPr>
-        <w:trHeight w:val="816"/>
+        <w:trHeight w:val="416"/>
       </w:trPr>
       <w:tc>
         <w:tcPr>
-          <w:tcW w:w="1899" w:type="dxa"/>
+          <w:tcW w:w="1703" w:type="dxa"/>
         </w:tcPr>
         <w:p>
           <w:pPr>
             <w:spacing w:before="100" w:beforeAutospacing="1" w:after="100" w:afterAutospacing="1"/>
+            <w:jc w:val="center"/>
             <w:rPr>
               <w:b/>
               <w:bCs/>
-            </w:rPr>
-          </w:pPr>
-          <w:r>
-            <w:rPr>
-              <w:rFonts w:ascii="GDSTransportWebsite" w:hAnsi="GDSTransportWebsite"/>
-              <w:noProof/>
-              <w:color w:val="515151"/>
-              <w:sz w:val="16"/>
-              <w:szCs w:val="16"/>
-              <w14:ligatures w14:val="standardContextual"/>
-            </w:rPr>
-            <mc:AlternateContent>
-              <mc:Choice Requires="wps">
-                <w:drawing>
-                  <wp:anchor distT="0" distB="0" distL="0" distR="0" simplePos="0" relativeHeight="251659264" behindDoc="0" locked="0" layoutInCell="1" allowOverlap="1" wp14:anchorId="664FC0C5" wp14:editId="1CA32939">
-                    <wp:simplePos x="533400" y="9858375"/>
-                    <wp:positionH relativeFrom="page">
-                      <wp:align>left</wp:align>
-                    </wp:positionH>
-                    <wp:positionV relativeFrom="page">
-                      <wp:align>bottom</wp:align>
-                    </wp:positionV>
-                    <wp:extent cx="443865" cy="443865"/>
-                    <wp:effectExtent l="0" t="0" r="6350" b="0"/>
-                    <wp:wrapNone/>
-                    <wp:docPr id="546852449" name="Text Box 3" descr="Classification: Controlled">
-                      <a:extLst xmlns:a="http://schemas.openxmlformats.org/drawingml/2006/main">
-                        <a:ext uri="{5AE41FA2-C0FF-4470-9BD4-5FADCA87CBE2}">
-                          <aclsh:classification xmlns:aclsh="http://schemas.microsoft.com/office/drawing/2020/classificationShape" classificationOutcomeType="ftr"/>
-                        </a:ext>
-                      </a:extLst>
-                    </wp:docPr>
-                    <wp:cNvGraphicFramePr/>
-                    <a:graphic xmlns:a="http://schemas.openxmlformats.org/drawingml/2006/main">
-                      <a:graphicData uri="http://schemas.microsoft.com/office/word/2010/wordprocessingShape">
-                        <wps:wsp>
-                          <wps:cNvSpPr txBox="1"/>
-                          <wps:spPr>
-                            <a:xfrm>
-                              <a:off x="0" y="0"/>
-                              <a:ext cx="443865" cy="443865"/>
-                            </a:xfrm>
-                            <a:prstGeom prst="rect">
-                              <a:avLst/>
-                            </a:prstGeom>
-                            <a:noFill/>
-                            <a:ln>
-                              <a:noFill/>
-                            </a:ln>
-                          </wps:spPr>
-                          <wps:txbx>
-                            <w:txbxContent>
-                              <w:p>
-                                <w:pPr>
-                                  <w:rPr>
-                                    <w:rFonts w:ascii="Calibri" w:eastAsia="Calibri" w:hAnsi="Calibri" w:cs="Calibri"/>
-                                    <w:noProof/>
-                                    <w:color w:val="FF0000"/>
-                                    <w:sz w:val="12"/>
-                                    <w:szCs w:val="12"/>
-                                  </w:rPr>
-                                </w:pPr>
-                                <w:r>
-                                  <w:rPr>
-                                    <w:rFonts w:ascii="Calibri" w:eastAsia="Calibri" w:hAnsi="Calibri" w:cs="Calibri"/>
-                                    <w:noProof/>
-                                    <w:color w:val="FF0000"/>
-                                    <w:sz w:val="12"/>
-                                    <w:szCs w:val="12"/>
-                                  </w:rPr>
-                                  <w:t>Classification: Controlled</w:t>
-                                </w:r>
-                              </w:p>
-                            </w:txbxContent>
-                          </wps:txbx>
-                          <wps:bodyPr rot="0" spcFirstLastPara="0" vertOverflow="overflow" horzOverflow="overflow" vert="horz" wrap="none" lIns="254000" tIns="0" rIns="0" bIns="190500" numCol="1" spcCol="0" rtlCol="0" fromWordArt="0" anchor="b" anchorCtr="0" forceAA="0" compatLnSpc="1">
-                            <a:prstTxWarp prst="textNoShape">
-                              <a:avLst/>
-                            </a:prstTxWarp>
-                            <a:spAutoFit/>
-                          </wps:bodyPr>
-                        </wps:wsp>
-                      </a:graphicData>
-                    </a:graphic>
-                  </wp:anchor>
-                </w:drawing>
-              </mc:Choice>
-              <mc:Fallback>
-                <w:pict>
-                  <v:shapetype w14:anchorId="664FC0C5" id="_x0000_t202" coordsize="21600,21600" o:spt="202" path="m,l,21600r21600,l21600,xe">
-                    <v:stroke joinstyle="miter"/>
-                    <v:path gradientshapeok="t" o:connecttype="rect"/>
-                  </v:shapetype>
-                  <v:shape id="Text Box 3" o:spid="_x0000_s1026" type="#_x0000_t202" alt="Classification: Controlled" style="position:absolute;margin-left:0;margin-top:0;width:34.95pt;height:34.95pt;z-index:251659264;visibility:visible;mso-wrap-style:none;mso-wrap-distance-left:0;mso-wrap-distance-top:0;mso-wrap-distance-right:0;mso-wrap-distance-bottom:0;mso-position-horizontal:left;mso-position-horizontal-relative:page;mso-position-vertical:bottom;mso-position-vertical-relative:page;v-text-anchor:bottom" o:gfxdata="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" filled="f" stroked="f">
-                    <v:textbox style="mso-fit-shape-to-text:t" inset="20pt,0,0,15pt">
-                      <w:txbxContent>
-                        <w:p>
-                          <w:pPr>
-                            <w:rPr>
-                              <w:rFonts w:ascii="Calibri" w:eastAsia="Calibri" w:hAnsi="Calibri" w:cs="Calibri"/>
-                              <w:noProof/>
-                              <w:color w:val="FF0000"/>
-                              <w:sz w:val="12"/>
-                              <w:szCs w:val="12"/>
-                            </w:rPr>
-                          </w:pPr>
-                          <w:r>
-                            <w:rPr>
-                              <w:rFonts w:ascii="Calibri" w:eastAsia="Calibri" w:hAnsi="Calibri" w:cs="Calibri"/>
-                              <w:noProof/>
-                              <w:color w:val="FF0000"/>
-                              <w:sz w:val="12"/>
-                              <w:szCs w:val="12"/>
-                            </w:rPr>
-                            <w:t>Classification: Controlled</w:t>
-                          </w:r>
-                        </w:p>
-                      </w:txbxContent>
-                    </v:textbox>
-                    <w10:wrap anchorx="page" anchory="page"/>
-                  </v:shape>
-                </w:pict>
-              </mc:Fallback>
-            </mc:AlternateContent>
-          </w:r>
-          <w:r>
-            <w:rPr>
-              <w:rFonts w:ascii="GDSTransportWebsite" w:hAnsi="GDSTransportWebsite"/>
-              <w:color w:val="515151"/>
               <w:sz w:val="16"/>
               <w:szCs w:val="16"/>
             </w:rPr>
-            <w:t xml:space="preserve"> </w:t>
-          </w:r>
+          </w:pPr>
           <w:r>
             <w:rPr>
               <w:rFonts w:ascii="GDSTransportWebsite" w:hAnsi="GDSTransportWebsite"/>
               <w:b/>
               <w:bCs/>
               <w:color w:val="515151"/>
+              <w:sz w:val="16"/>
+              <w:szCs w:val="16"/>
             </w:rPr>
             <w:t>OCON9A</w:t>
           </w:r>
@@ -1824,11 +1845,12 @@
       </w:tc>
       <w:tc>
         <w:tcPr>
-          <w:tcW w:w="5080" w:type="dxa"/>
+          <w:tcW w:w="6095" w:type="dxa"/>
         </w:tcPr>
         <w:p>
           <w:pPr>
             <w:spacing w:before="100" w:beforeAutospacing="1" w:after="100" w:afterAutospacing="1"/>
+            <w:jc w:val="center"/>
             <w:rPr>
               <w:rFonts w:ascii="GDSTransportWebsite" w:hAnsi="GDSTransportWebsite"/>
               <w:color w:val="515151"/>
@@ -1843,7 +1865,7 @@
               <w:sz w:val="16"/>
               <w:szCs w:val="16"/>
             </w:rPr>
-            <w:t xml:space="preserve">    For further details of the courts </w:t>
+            <w:t xml:space="preserve">For further details of the courts </w:t>
           </w:r>
           <w:hyperlink r:id="rId1" w:history="1">
             <w:r>
@@ -1869,12 +1891,12 @@
       </w:tc>
       <w:tc>
         <w:tcPr>
-          <w:tcW w:w="3490" w:type="dxa"/>
+          <w:tcW w:w="2671" w:type="dxa"/>
         </w:tcPr>
         <w:p>
           <w:pPr>
             <w:spacing w:before="100" w:beforeAutospacing="1" w:after="100" w:afterAutospacing="1"/>
-            <w:jc w:val="right"/>
+            <w:jc w:val="center"/>
             <w:rPr>
               <w:rFonts w:ascii="GDSTransportWebsite" w:hAnsi="GDSTransportWebsite"/>
               <w:sz w:val="16"/>
@@ -1977,14 +1999,6 @@
             </w:rPr>
             <w:fldChar w:fldCharType="end"/>
           </w:r>
-          <w:r>
-            <w:rPr>
-              <w:rFonts w:ascii="GDSTransportWebsite" w:hAnsi="GDSTransportWebsite"/>
-              <w:sz w:val="16"/>
-              <w:szCs w:val="16"/>
-            </w:rPr>
-            <w:t xml:space="preserve"> </w:t>
-          </w:r>
         </w:p>
       </w:tc>
     </w:tr>
@@ -2003,16 +2017,6 @@
 </w:ftr>
 </file>
 
-<file path=word/footer3.xml><?xml version="1.0" encoding="utf-8"?>
-<w:ftr xmlns:wpc="http://schemas.microsoft.com/office/word/2010/wordprocessingCanvas" xmlns:cx="http://schemas.microsoft.com/office/drawing/2014/chartex" xmlns:cx1="http://schemas.microsoft.com/office/drawing/2015/9/8/chartex" xmlns:cx2="http://schemas.microsoft.com/office/drawing/2015/10/21/chartex" xmlns:cx3="http://schemas.microsoft.com/office/drawing/2016/5/9/chartex" xmlns:cx4="http://schemas.microsoft.com/office/drawing/2016/5/10/chartex" xmlns:cx5="http://schemas.microsoft.com/office/drawing/2016/5/11/chartex" xmlns:cx6="http://schemas.microsoft.com/office/drawing/2016/5/12/chartex" xmlns:cx7="http://schemas.microsoft.com/office/drawing/2016/5/13/chartex" xmlns:cx8="http://schemas.microsoft.com/office/drawing/2016/5/14/chartex" xmlns:mc="http://schemas.openxmlformats.org/markup-compatibility/2006" xmlns:aink="http://schemas.microsoft.com/office/drawing/2016/ink" xmlns:am3d="http://schemas.microsoft.com/office/drawing/2017/model3d" xmlns:o="urn:schemas-microsoft-com:office:office" xmlns:oel="http://schemas.microsoft.com/office/2019/extlst" xmlns:r="http://schemas.openxmlformats.org/officeDocument/2006/relationships" xmlns:m="http://schemas.openxmlformats.org/officeDocument/2006/math" xmlns:v="urn:schemas-microsoft-com:vml" xmlns:wp14="http://schemas.microsoft.com/office/word/2010/wordprocessingDrawing" xmlns:wp="http://schemas.openxmlformats.org/drawingml/2006/wordprocessingDrawing" xmlns:w10="urn:schemas-microsoft-com:office:word" xmlns:w="http://schemas.openxmlformats.org/wordprocessingml/2006/main" xmlns:w14="http://schemas.microsoft.com/office/word/2010/wordml" xmlns:w15="http://schemas.microsoft.com/office/word/2012/wordml" xmlns:w16cex="http://schemas.microsoft.com/office/word/2018/wordml/cex" xmlns:w16cid="http://schemas.microsoft.com/office/word/2016/wordml/cid" xmlns:w16="http://schemas.microsoft.com/office/word/2018/wordml" xmlns:w16sdtdh="http://schemas.microsoft.com/office/word/2020/wordml/sdtdatahash" xmlns:w16se="http://schemas.microsoft.com/office/word/2015/wordml/symex" xmlns:wpg="http://schemas.microsoft.com/office/word/2010/wordprocessingGroup" xmlns:wpi="http://schemas.microsoft.com/office/word/2010/wordprocessingInk" xmlns:wne="http://schemas.microsoft.com/office/word/2006/wordml" xmlns:wps="http://schemas.microsoft.com/office/word/2010/wordprocessingShape" mc:Ignorable="w14 w15 w16se w16cid w16 w16cex w16sdtdh wp14">
-  <w:p>
-    <w:pPr>
-      <w:pStyle w:val="Footer"/>
-    </w:pPr>
-  </w:p>
-</w:ftr>
-</file>
-
 <file path=word/footnotes.xml><?xml version="1.0" encoding="utf-8"?>
 <w:footnotes xmlns:wpc="http://schemas.microsoft.com/office/word/2010/wordprocessingCanvas" xmlns:cx="http://schemas.microsoft.com/office/drawing/2014/chartex" xmlns:cx1="http://schemas.microsoft.com/office/drawing/2015/9/8/chartex" xmlns:cx2="http://schemas.microsoft.com/office/drawing/2015/10/21/chartex" xmlns:cx3="http://schemas.microsoft.com/office/drawing/2016/5/9/chartex" xmlns:cx4="http://schemas.microsoft.com/office/drawing/2016/5/10/chartex" xmlns:cx5="http://schemas.microsoft.com/office/drawing/2016/5/11/chartex" xmlns:cx6="http://schemas.microsoft.com/office/drawing/2016/5/12/chartex" xmlns:cx7="http://schemas.microsoft.com/office/drawing/2016/5/13/chartex" xmlns:cx8="http://schemas.microsoft.com/office/drawing/2016/5/14/chartex" xmlns:mc="http://schemas.openxmlformats.org/markup-compatibility/2006" xmlns:aink="http://schemas.microsoft.com/office/drawing/2016/ink" xmlns:am3d="http://schemas.microsoft.com/office/drawing/2017/model3d" xmlns:o="urn:schemas-microsoft-com:office:office" xmlns:oel="http://schemas.microsoft.com/office/2019/extlst" xmlns:r="http://schemas.openxmlformats.org/officeDocument/2006/relationships" xmlns:m="http://schemas.openxmlformats.org/officeDocument/2006/math" xmlns:v="urn:schemas-microsoft-com:vml" xmlns:wp14="http://schemas.microsoft.com/office/word/2010/wordprocessingDrawing" xmlns:wp="http://schemas.openxmlformats.org/drawingml/2006/wordprocessingDrawing" xmlns:w10="urn:schemas-microsoft-com:office:word" xmlns:w="http://schemas.openxmlformats.org/wordprocessingml/2006/main" xmlns:w14="http://schemas.microsoft.com/office/word/2010/wordml" xmlns:w15="http://schemas.microsoft.com/office/word/2012/wordml" xmlns:w16cex="http://schemas.microsoft.com/office/word/2018/wordml/cex" xmlns:w16cid="http://schemas.microsoft.com/office/word/2016/wordml/cid" xmlns:w16="http://schemas.microsoft.com/office/word/2018/wordml" xmlns:w16sdtdh="http://schemas.microsoft.com/office/word/2020/wordml/sdtdatahash" xmlns:w16se="http://schemas.microsoft.com/office/word/2015/wordml/symex" xmlns:wpg="http://schemas.microsoft.com/office/word/2010/wordprocessingGroup" xmlns:wpi="http://schemas.microsoft.com/office/word/2010/wordprocessingInk" xmlns:wne="http://schemas.microsoft.com/office/word/2006/wordml" xmlns:wps="http://schemas.microsoft.com/office/word/2010/wordprocessingShape" mc:Ignorable="w14 w15 w16se w16cid w16 w16cex w16sdtdh wp14">
   <w:footnote w:type="separator" w:id="-1">
@@ -2043,27 +2047,7 @@
   <w:p>
     <w:pPr>
       <w:pStyle w:val="Header"/>
-    </w:pPr>
-  </w:p>
-</w:hdr>
-</file>
-
-<file path=word/header2.xml><?xml version="1.0" encoding="utf-8"?>
-<w:hdr xmlns:wpc="http://schemas.microsoft.com/office/word/2010/wordprocessingCanvas" xmlns:cx="http://schemas.microsoft.com/office/drawing/2014/chartex" xmlns:cx1="http://schemas.microsoft.com/office/drawing/2015/9/8/chartex" xmlns:cx2="http://schemas.microsoft.com/office/drawing/2015/10/21/chartex" xmlns:cx3="http://schemas.microsoft.com/office/drawing/2016/5/9/chartex" xmlns:cx4="http://schemas.microsoft.com/office/drawing/2016/5/10/chartex" xmlns:cx5="http://schemas.microsoft.com/office/drawing/2016/5/11/chartex" xmlns:cx6="http://schemas.microsoft.com/office/drawing/2016/5/12/chartex" xmlns:cx7="http://schemas.microsoft.com/office/drawing/2016/5/13/chartex" xmlns:cx8="http://schemas.microsoft.com/office/drawing/2016/5/14/chartex" xmlns:mc="http://schemas.openxmlformats.org/markup-compatibility/2006" xmlns:aink="http://schemas.microsoft.com/office/drawing/2016/ink" xmlns:am3d="http://schemas.microsoft.com/office/drawing/2017/model3d" xmlns:o="urn:schemas-microsoft-com:office:office" xmlns:oel="http://schemas.microsoft.com/office/2019/extlst" xmlns:r="http://schemas.openxmlformats.org/officeDocument/2006/relationships" xmlns:m="http://schemas.openxmlformats.org/officeDocument/2006/math" xmlns:v="urn:schemas-microsoft-com:vml" xmlns:wp14="http://schemas.microsoft.com/office/word/2010/wordprocessingDrawing" xmlns:wp="http://schemas.openxmlformats.org/drawingml/2006/wordprocessingDrawing" xmlns:w10="urn:schemas-microsoft-com:office:word" xmlns:w="http://schemas.openxmlformats.org/wordprocessingml/2006/main" xmlns:w14="http://schemas.microsoft.com/office/word/2010/wordml" xmlns:w15="http://schemas.microsoft.com/office/word/2012/wordml" xmlns:w16cex="http://schemas.microsoft.com/office/word/2018/wordml/cex" xmlns:w16cid="http://schemas.microsoft.com/office/word/2016/wordml/cid" xmlns:w16="http://schemas.microsoft.com/office/word/2018/wordml" xmlns:w16sdtdh="http://schemas.microsoft.com/office/word/2020/wordml/sdtdatahash" xmlns:w16se="http://schemas.microsoft.com/office/word/2015/wordml/symex" xmlns:wpg="http://schemas.microsoft.com/office/word/2010/wordprocessingGroup" xmlns:wpi="http://schemas.microsoft.com/office/word/2010/wordprocessingInk" xmlns:wne="http://schemas.microsoft.com/office/word/2006/wordml" xmlns:wps="http://schemas.microsoft.com/office/word/2010/wordprocessingShape" mc:Ignorable="w14 w15 w16se w16cid w16 w16cex w16sdtdh wp14">
-  <w:p>
-    <w:pPr>
-      <w:pStyle w:val="Header"/>
       <w:jc w:val="right"/>
-    </w:pPr>
-  </w:p>
-</w:hdr>
-</file>
-
-<file path=word/header3.xml><?xml version="1.0" encoding="utf-8"?>
-<w:hdr xmlns:wpc="http://schemas.microsoft.com/office/word/2010/wordprocessingCanvas" xmlns:cx="http://schemas.microsoft.com/office/drawing/2014/chartex" xmlns:cx1="http://schemas.microsoft.com/office/drawing/2015/9/8/chartex" xmlns:cx2="http://schemas.microsoft.com/office/drawing/2015/10/21/chartex" xmlns:cx3="http://schemas.microsoft.com/office/drawing/2016/5/9/chartex" xmlns:cx4="http://schemas.microsoft.com/office/drawing/2016/5/10/chartex" xmlns:cx5="http://schemas.microsoft.com/office/drawing/2016/5/11/chartex" xmlns:cx6="http://schemas.microsoft.com/office/drawing/2016/5/12/chartex" xmlns:cx7="http://schemas.microsoft.com/office/drawing/2016/5/13/chartex" xmlns:cx8="http://schemas.microsoft.com/office/drawing/2016/5/14/chartex" xmlns:mc="http://schemas.openxmlformats.org/markup-compatibility/2006" xmlns:aink="http://schemas.microsoft.com/office/drawing/2016/ink" xmlns:am3d="http://schemas.microsoft.com/office/drawing/2017/model3d" xmlns:o="urn:schemas-microsoft-com:office:office" xmlns:oel="http://schemas.microsoft.com/office/2019/extlst" xmlns:r="http://schemas.openxmlformats.org/officeDocument/2006/relationships" xmlns:m="http://schemas.openxmlformats.org/officeDocument/2006/math" xmlns:v="urn:schemas-microsoft-com:vml" xmlns:wp14="http://schemas.microsoft.com/office/word/2010/wordprocessingDrawing" xmlns:wp="http://schemas.openxmlformats.org/drawingml/2006/wordprocessingDrawing" xmlns:w10="urn:schemas-microsoft-com:office:word" xmlns:w="http://schemas.openxmlformats.org/wordprocessingml/2006/main" xmlns:w14="http://schemas.microsoft.com/office/word/2010/wordml" xmlns:w15="http://schemas.microsoft.com/office/word/2012/wordml" xmlns:w16cex="http://schemas.microsoft.com/office/word/2018/wordml/cex" xmlns:w16cid="http://schemas.microsoft.com/office/word/2016/wordml/cid" xmlns:w16="http://schemas.microsoft.com/office/word/2018/wordml" xmlns:w16sdtdh="http://schemas.microsoft.com/office/word/2020/wordml/sdtdatahash" xmlns:w16se="http://schemas.microsoft.com/office/word/2015/wordml/symex" xmlns:wpg="http://schemas.microsoft.com/office/word/2010/wordprocessingGroup" xmlns:wpi="http://schemas.microsoft.com/office/word/2010/wordprocessingInk" xmlns:wne="http://schemas.microsoft.com/office/word/2006/wordml" xmlns:wps="http://schemas.microsoft.com/office/word/2010/wordprocessingShape" mc:Ignorable="w14 w15 w16se w16cid w16 w16cex w16sdtdh wp14">
-  <w:p>
-    <w:pPr>
-      <w:pStyle w:val="Header"/>
     </w:pPr>
   </w:p>
 </w:hdr>

</xml_diff>

<commit_message>
CIV-9040 Fixed formatting issues
</commit_message>
<xml_diff>
--- a/docker/docmosis/templates/CV-SPC-CLM-ENG-INTERLOCUTORY-JUDGEMENT.docx
+++ b/docker/docmosis/templates/CV-SPC-CLM-ENG-INTERLOCUTORY-JUDGEMENT.docx
@@ -1666,6 +1666,7 @@
       <w:pgSz w:w="11906" w:h="16838"/>
       <w:pgMar w:top="1440" w:right="1440" w:bottom="1440" w:left="1440" w:header="680" w:footer="567" w:gutter="0"/>
       <w:cols w:space="708"/>
+      <w:titlePg/>
       <w:docGrid w:linePitch="360"/>
     </w:sectPr>
   </w:body>
@@ -1937,6 +1938,218 @@
 
 <file path=word/footer3.xml><?xml version="1.0" encoding="utf-8"?>
 <w:ftr xmlns:wpc="http://schemas.microsoft.com/office/word/2010/wordprocessingCanvas" xmlns:cx="http://schemas.microsoft.com/office/drawing/2014/chartex" xmlns:cx1="http://schemas.microsoft.com/office/drawing/2015/9/8/chartex" xmlns:cx2="http://schemas.microsoft.com/office/drawing/2015/10/21/chartex" xmlns:cx3="http://schemas.microsoft.com/office/drawing/2016/5/9/chartex" xmlns:cx4="http://schemas.microsoft.com/office/drawing/2016/5/10/chartex" xmlns:cx5="http://schemas.microsoft.com/office/drawing/2016/5/11/chartex" xmlns:cx6="http://schemas.microsoft.com/office/drawing/2016/5/12/chartex" xmlns:cx7="http://schemas.microsoft.com/office/drawing/2016/5/13/chartex" xmlns:cx8="http://schemas.microsoft.com/office/drawing/2016/5/14/chartex" xmlns:mc="http://schemas.openxmlformats.org/markup-compatibility/2006" xmlns:aink="http://schemas.microsoft.com/office/drawing/2016/ink" xmlns:am3d="http://schemas.microsoft.com/office/drawing/2017/model3d" xmlns:o="urn:schemas-microsoft-com:office:office" xmlns:oel="http://schemas.microsoft.com/office/2019/extlst" xmlns:r="http://schemas.openxmlformats.org/officeDocument/2006/relationships" xmlns:m="http://schemas.openxmlformats.org/officeDocument/2006/math" xmlns:v="urn:schemas-microsoft-com:vml" xmlns:wp14="http://schemas.microsoft.com/office/word/2010/wordprocessingDrawing" xmlns:wp="http://schemas.openxmlformats.org/drawingml/2006/wordprocessingDrawing" xmlns:w10="urn:schemas-microsoft-com:office:word" xmlns:w="http://schemas.openxmlformats.org/wordprocessingml/2006/main" xmlns:w14="http://schemas.microsoft.com/office/word/2010/wordml" xmlns:w15="http://schemas.microsoft.com/office/word/2012/wordml" xmlns:w16cex="http://schemas.microsoft.com/office/word/2018/wordml/cex" xmlns:w16cid="http://schemas.microsoft.com/office/word/2016/wordml/cid" xmlns:w16="http://schemas.microsoft.com/office/word/2018/wordml" xmlns:w16sdtdh="http://schemas.microsoft.com/office/word/2020/wordml/sdtdatahash" xmlns:w16se="http://schemas.microsoft.com/office/word/2015/wordml/symex" xmlns:wpg="http://schemas.microsoft.com/office/word/2010/wordprocessingGroup" xmlns:wpi="http://schemas.microsoft.com/office/word/2010/wordprocessingInk" xmlns:wne="http://schemas.microsoft.com/office/word/2006/wordml" xmlns:wps="http://schemas.microsoft.com/office/word/2010/wordprocessingShape" mc:Ignorable="w14 w15 w16se w16cid w16 w16cex w16sdtdh wp14">
+  <w:tbl>
+    <w:tblPr>
+      <w:tblStyle w:val="TableGrid1"/>
+      <w:tblW w:w="10469" w:type="dxa"/>
+      <w:tblInd w:w="-715" w:type="dxa"/>
+      <w:tblBorders>
+        <w:top w:val="none" w:sz="0" w:space="0" w:color="auto"/>
+        <w:left w:val="none" w:sz="0" w:space="0" w:color="auto"/>
+        <w:bottom w:val="none" w:sz="0" w:space="0" w:color="auto"/>
+        <w:right w:val="none" w:sz="0" w:space="0" w:color="auto"/>
+        <w:insideH w:val="none" w:sz="0" w:space="0" w:color="auto"/>
+        <w:insideV w:val="none" w:sz="0" w:space="0" w:color="auto"/>
+      </w:tblBorders>
+      <w:tblLook w:val="04A0" w:firstRow="1" w:lastRow="0" w:firstColumn="1" w:lastColumn="0" w:noHBand="0" w:noVBand="1"/>
+    </w:tblPr>
+    <w:tblGrid>
+      <w:gridCol w:w="1703"/>
+      <w:gridCol w:w="6095"/>
+      <w:gridCol w:w="2671"/>
+    </w:tblGrid>
+    <w:tr>
+      <w:trPr>
+        <w:trHeight w:val="416"/>
+      </w:trPr>
+      <w:tc>
+        <w:tcPr>
+          <w:tcW w:w="1703" w:type="dxa"/>
+        </w:tcPr>
+        <w:p>
+          <w:pPr>
+            <w:spacing w:before="100" w:beforeAutospacing="1" w:after="100" w:afterAutospacing="1"/>
+            <w:jc w:val="center"/>
+            <w:rPr>
+              <w:b/>
+              <w:bCs/>
+              <w:sz w:val="16"/>
+              <w:szCs w:val="16"/>
+            </w:rPr>
+          </w:pPr>
+          <w:r>
+            <w:rPr>
+              <w:rFonts w:ascii="GDSTransportWebsite" w:hAnsi="GDSTransportWebsite"/>
+              <w:b/>
+              <w:bCs/>
+              <w:color w:val="515151"/>
+              <w:sz w:val="16"/>
+              <w:szCs w:val="16"/>
+            </w:rPr>
+            <w:t>OCON9A</w:t>
+          </w:r>
+        </w:p>
+      </w:tc>
+      <w:tc>
+        <w:tcPr>
+          <w:tcW w:w="6095" w:type="dxa"/>
+        </w:tcPr>
+        <w:p>
+          <w:pPr>
+            <w:spacing w:before="100" w:beforeAutospacing="1" w:after="100" w:afterAutospacing="1"/>
+            <w:jc w:val="center"/>
+            <w:rPr>
+              <w:rFonts w:ascii="GDSTransportWebsite" w:hAnsi="GDSTransportWebsite"/>
+              <w:color w:val="515151"/>
+              <w:sz w:val="16"/>
+              <w:szCs w:val="16"/>
+            </w:rPr>
+          </w:pPr>
+          <w:r>
+            <w:rPr>
+              <w:rFonts w:ascii="GDSTransportWebsite" w:hAnsi="GDSTransportWebsite"/>
+              <w:color w:val="515151"/>
+              <w:sz w:val="16"/>
+              <w:szCs w:val="16"/>
+            </w:rPr>
+            <w:t xml:space="preserve">For further details of the courts </w:t>
+          </w:r>
+          <w:hyperlink r:id="rId1" w:history="1">
+            <w:r>
+              <w:rPr>
+                <w:rFonts w:ascii="GDSTransportWebsite" w:hAnsi="GDSTransportWebsite"/>
+                <w:color w:val="515151"/>
+                <w:sz w:val="16"/>
+                <w:szCs w:val="16"/>
+              </w:rPr>
+              <w:t>www.gov.uk/find-court-tribunal</w:t>
+            </w:r>
+          </w:hyperlink>
+        </w:p>
+        <w:p>
+          <w:pPr>
+            <w:spacing w:before="100" w:beforeAutospacing="1" w:after="100" w:afterAutospacing="1"/>
+            <w:rPr>
+              <w:sz w:val="14"/>
+              <w:szCs w:val="14"/>
+            </w:rPr>
+          </w:pPr>
+        </w:p>
+      </w:tc>
+      <w:tc>
+        <w:tcPr>
+          <w:tcW w:w="2671" w:type="dxa"/>
+        </w:tcPr>
+        <w:p>
+          <w:pPr>
+            <w:spacing w:before="100" w:beforeAutospacing="1" w:after="100" w:afterAutospacing="1"/>
+            <w:jc w:val="center"/>
+            <w:rPr>
+              <w:rFonts w:ascii="GDSTransportWebsite" w:hAnsi="GDSTransportWebsite"/>
+              <w:sz w:val="16"/>
+              <w:szCs w:val="16"/>
+            </w:rPr>
+          </w:pPr>
+          <w:r>
+            <w:rPr>
+              <w:rFonts w:ascii="GDSTransportWebsite" w:hAnsi="GDSTransportWebsite"/>
+              <w:sz w:val="16"/>
+              <w:szCs w:val="16"/>
+            </w:rPr>
+            <w:t xml:space="preserve">@Crown copyright Page </w:t>
+          </w:r>
+          <w:r>
+            <w:rPr>
+              <w:rFonts w:ascii="GDSTransportWebsite" w:hAnsi="GDSTransportWebsite"/>
+              <w:sz w:val="16"/>
+              <w:szCs w:val="16"/>
+            </w:rPr>
+            <w:fldChar w:fldCharType="begin"/>
+          </w:r>
+          <w:r>
+            <w:rPr>
+              <w:rFonts w:ascii="GDSTransportWebsite" w:hAnsi="GDSTransportWebsite"/>
+              <w:sz w:val="16"/>
+              <w:szCs w:val="16"/>
+            </w:rPr>
+            <w:instrText xml:space="preserve"> PAGE   \* MERGEFORMAT </w:instrText>
+          </w:r>
+          <w:r>
+            <w:rPr>
+              <w:rFonts w:ascii="GDSTransportWebsite" w:hAnsi="GDSTransportWebsite"/>
+              <w:sz w:val="16"/>
+              <w:szCs w:val="16"/>
+            </w:rPr>
+            <w:fldChar w:fldCharType="separate"/>
+          </w:r>
+          <w:r>
+            <w:rPr>
+              <w:rFonts w:ascii="GDSTransportWebsite" w:hAnsi="GDSTransportWebsite"/>
+              <w:sz w:val="16"/>
+              <w:szCs w:val="16"/>
+            </w:rPr>
+            <w:t>1</w:t>
+          </w:r>
+          <w:r>
+            <w:rPr>
+              <w:rFonts w:ascii="GDSTransportWebsite" w:hAnsi="GDSTransportWebsite"/>
+              <w:sz w:val="16"/>
+              <w:szCs w:val="16"/>
+            </w:rPr>
+            <w:fldChar w:fldCharType="end"/>
+          </w:r>
+          <w:r>
+            <w:rPr>
+              <w:rFonts w:ascii="GDSTransportWebsite" w:hAnsi="GDSTransportWebsite"/>
+              <w:sz w:val="16"/>
+              <w:szCs w:val="16"/>
+            </w:rPr>
+            <w:t xml:space="preserve"> of </w:t>
+          </w:r>
+          <w:r>
+            <w:rPr>
+              <w:rFonts w:ascii="GDSTransportWebsite" w:hAnsi="GDSTransportWebsite"/>
+              <w:sz w:val="16"/>
+              <w:szCs w:val="16"/>
+            </w:rPr>
+            <w:fldChar w:fldCharType="begin"/>
+          </w:r>
+          <w:r>
+            <w:rPr>
+              <w:rFonts w:ascii="GDSTransportWebsite" w:hAnsi="GDSTransportWebsite"/>
+              <w:sz w:val="16"/>
+              <w:szCs w:val="16"/>
+            </w:rPr>
+            <w:instrText xml:space="preserve"> NUMPAGES  </w:instrText>
+          </w:r>
+          <w:r>
+            <w:rPr>
+              <w:rFonts w:ascii="GDSTransportWebsite" w:hAnsi="GDSTransportWebsite"/>
+              <w:sz w:val="16"/>
+              <w:szCs w:val="16"/>
+            </w:rPr>
+            <w:fldChar w:fldCharType="separate"/>
+          </w:r>
+          <w:r>
+            <w:rPr>
+              <w:rFonts w:ascii="GDSTransportWebsite" w:hAnsi="GDSTransportWebsite"/>
+              <w:sz w:val="16"/>
+              <w:szCs w:val="16"/>
+            </w:rPr>
+            <w:t>5</w:t>
+          </w:r>
+          <w:r>
+            <w:rPr>
+              <w:rFonts w:ascii="GDSTransportWebsite" w:hAnsi="GDSTransportWebsite"/>
+              <w:sz w:val="16"/>
+              <w:szCs w:val="16"/>
+            </w:rPr>
+            <w:fldChar w:fldCharType="end"/>
+          </w:r>
+        </w:p>
+      </w:tc>
+    </w:tr>
+  </w:tbl>
   <w:p>
     <w:pPr>
       <w:pStyle w:val="Footer"/>

</xml_diff>

<commit_message>
CIV-9040 Added functionality for interloc document
</commit_message>
<xml_diff>
--- a/docker/docmosis/templates/CV-SPC-CLM-ENG-INTERLOCUTORY-JUDGEMENT.docx
+++ b/docker/docmosis/templates/CV-SPC-CLM-ENG-INTERLOCUTORY-JUDGEMENT.docx
@@ -1657,16 +1657,12 @@
       </w:pPr>
     </w:p>
     <w:sectPr>
-      <w:headerReference w:type="even" r:id="rId8"/>
-      <w:headerReference w:type="default" r:id="rId9"/>
-      <w:footerReference w:type="even" r:id="rId10"/>
-      <w:footerReference w:type="default" r:id="rId11"/>
-      <w:headerReference w:type="first" r:id="rId12"/>
-      <w:footerReference w:type="first" r:id="rId13"/>
+      <w:headerReference w:type="default" r:id="rId8"/>
+      <w:footerReference w:type="default" r:id="rId9"/>
+      <w:footerReference w:type="first" r:id="rId10"/>
       <w:pgSz w:w="11906" w:h="16838"/>
       <w:pgMar w:top="1440" w:right="1440" w:bottom="1440" w:left="1440" w:header="680" w:footer="567" w:gutter="0"/>
       <w:cols w:space="708"/>
-      <w:titlePg/>
       <w:docGrid w:linePitch="360"/>
     </w:sectPr>
   </w:body>
@@ -1700,9 +1696,227 @@
 
 <file path=word/footer1.xml><?xml version="1.0" encoding="utf-8"?>
 <w:ftr xmlns:wpc="http://schemas.microsoft.com/office/word/2010/wordprocessingCanvas" xmlns:cx="http://schemas.microsoft.com/office/drawing/2014/chartex" xmlns:cx1="http://schemas.microsoft.com/office/drawing/2015/9/8/chartex" xmlns:cx2="http://schemas.microsoft.com/office/drawing/2015/10/21/chartex" xmlns:cx3="http://schemas.microsoft.com/office/drawing/2016/5/9/chartex" xmlns:cx4="http://schemas.microsoft.com/office/drawing/2016/5/10/chartex" xmlns:cx5="http://schemas.microsoft.com/office/drawing/2016/5/11/chartex" xmlns:cx6="http://schemas.microsoft.com/office/drawing/2016/5/12/chartex" xmlns:cx7="http://schemas.microsoft.com/office/drawing/2016/5/13/chartex" xmlns:cx8="http://schemas.microsoft.com/office/drawing/2016/5/14/chartex" xmlns:mc="http://schemas.openxmlformats.org/markup-compatibility/2006" xmlns:aink="http://schemas.microsoft.com/office/drawing/2016/ink" xmlns:am3d="http://schemas.microsoft.com/office/drawing/2017/model3d" xmlns:o="urn:schemas-microsoft-com:office:office" xmlns:oel="http://schemas.microsoft.com/office/2019/extlst" xmlns:r="http://schemas.openxmlformats.org/officeDocument/2006/relationships" xmlns:m="http://schemas.openxmlformats.org/officeDocument/2006/math" xmlns:v="urn:schemas-microsoft-com:vml" xmlns:wp14="http://schemas.microsoft.com/office/word/2010/wordprocessingDrawing" xmlns:wp="http://schemas.openxmlformats.org/drawingml/2006/wordprocessingDrawing" xmlns:w10="urn:schemas-microsoft-com:office:word" xmlns:w="http://schemas.openxmlformats.org/wordprocessingml/2006/main" xmlns:w14="http://schemas.microsoft.com/office/word/2010/wordml" xmlns:w15="http://schemas.microsoft.com/office/word/2012/wordml" xmlns:w16cex="http://schemas.microsoft.com/office/word/2018/wordml/cex" xmlns:w16cid="http://schemas.microsoft.com/office/word/2016/wordml/cid" xmlns:w16="http://schemas.microsoft.com/office/word/2018/wordml" xmlns:w16sdtdh="http://schemas.microsoft.com/office/word/2020/wordml/sdtdatahash" xmlns:w16se="http://schemas.microsoft.com/office/word/2015/wordml/symex" xmlns:wpg="http://schemas.microsoft.com/office/word/2010/wordprocessingGroup" xmlns:wpi="http://schemas.microsoft.com/office/word/2010/wordprocessingInk" xmlns:wne="http://schemas.microsoft.com/office/word/2006/wordml" xmlns:wps="http://schemas.microsoft.com/office/word/2010/wordprocessingShape" mc:Ignorable="w14 w15 w16se w16cid w16 w16cex w16sdtdh wp14">
+  <w:tbl>
+    <w:tblPr>
+      <w:tblStyle w:val="TableGrid1"/>
+      <w:tblW w:w="10469" w:type="dxa"/>
+      <w:tblInd w:w="-715" w:type="dxa"/>
+      <w:tblBorders>
+        <w:top w:val="none" w:sz="0" w:space="0" w:color="auto"/>
+        <w:left w:val="none" w:sz="0" w:space="0" w:color="auto"/>
+        <w:bottom w:val="none" w:sz="0" w:space="0" w:color="auto"/>
+        <w:right w:val="none" w:sz="0" w:space="0" w:color="auto"/>
+        <w:insideH w:val="none" w:sz="0" w:space="0" w:color="auto"/>
+        <w:insideV w:val="none" w:sz="0" w:space="0" w:color="auto"/>
+      </w:tblBorders>
+      <w:tblLook w:val="04A0" w:firstRow="1" w:lastRow="0" w:firstColumn="1" w:lastColumn="0" w:noHBand="0" w:noVBand="1"/>
+    </w:tblPr>
+    <w:tblGrid>
+      <w:gridCol w:w="1703"/>
+      <w:gridCol w:w="6095"/>
+      <w:gridCol w:w="2671"/>
+    </w:tblGrid>
+    <w:tr>
+      <w:trPr>
+        <w:trHeight w:val="416"/>
+      </w:trPr>
+      <w:tc>
+        <w:tcPr>
+          <w:tcW w:w="1703" w:type="dxa"/>
+        </w:tcPr>
+        <w:p>
+          <w:pPr>
+            <w:spacing w:before="100" w:beforeAutospacing="1" w:after="100" w:afterAutospacing="1"/>
+            <w:jc w:val="center"/>
+            <w:rPr>
+              <w:b/>
+              <w:bCs/>
+              <w:sz w:val="16"/>
+              <w:szCs w:val="16"/>
+            </w:rPr>
+          </w:pPr>
+          <w:r>
+            <w:rPr>
+              <w:rFonts w:ascii="GDSTransportWebsite" w:hAnsi="GDSTransportWebsite"/>
+              <w:b/>
+              <w:bCs/>
+              <w:color w:val="515151"/>
+              <w:sz w:val="16"/>
+              <w:szCs w:val="16"/>
+            </w:rPr>
+            <w:t>OCON9A</w:t>
+          </w:r>
+        </w:p>
+      </w:tc>
+      <w:tc>
+        <w:tcPr>
+          <w:tcW w:w="6095" w:type="dxa"/>
+        </w:tcPr>
+        <w:p>
+          <w:pPr>
+            <w:spacing w:before="100" w:beforeAutospacing="1" w:after="100" w:afterAutospacing="1"/>
+            <w:jc w:val="center"/>
+            <w:rPr>
+              <w:rFonts w:ascii="GDSTransportWebsite" w:hAnsi="GDSTransportWebsite"/>
+              <w:color w:val="515151"/>
+              <w:sz w:val="16"/>
+              <w:szCs w:val="16"/>
+            </w:rPr>
+          </w:pPr>
+          <w:r>
+            <w:rPr>
+              <w:rFonts w:ascii="GDSTransportWebsite" w:hAnsi="GDSTransportWebsite"/>
+              <w:color w:val="515151"/>
+              <w:sz w:val="16"/>
+              <w:szCs w:val="16"/>
+            </w:rPr>
+            <w:t xml:space="preserve">For further details of the courts </w:t>
+          </w:r>
+          <w:hyperlink r:id="rId1" w:history="1">
+            <w:r>
+              <w:rPr>
+                <w:rFonts w:ascii="GDSTransportWebsite" w:hAnsi="GDSTransportWebsite"/>
+                <w:color w:val="515151"/>
+                <w:sz w:val="16"/>
+                <w:szCs w:val="16"/>
+              </w:rPr>
+              <w:t>www.gov.uk/find-court-tribunal</w:t>
+            </w:r>
+          </w:hyperlink>
+        </w:p>
+        <w:p>
+          <w:pPr>
+            <w:spacing w:before="100" w:beforeAutospacing="1" w:after="100" w:afterAutospacing="1"/>
+            <w:rPr>
+              <w:sz w:val="14"/>
+              <w:szCs w:val="14"/>
+            </w:rPr>
+          </w:pPr>
+        </w:p>
+      </w:tc>
+      <w:tc>
+        <w:tcPr>
+          <w:tcW w:w="2671" w:type="dxa"/>
+        </w:tcPr>
+        <w:p>
+          <w:pPr>
+            <w:spacing w:before="100" w:beforeAutospacing="1" w:after="100" w:afterAutospacing="1"/>
+            <w:jc w:val="center"/>
+            <w:rPr>
+              <w:rFonts w:ascii="GDSTransportWebsite" w:hAnsi="GDSTransportWebsite"/>
+              <w:sz w:val="16"/>
+              <w:szCs w:val="16"/>
+            </w:rPr>
+          </w:pPr>
+          <w:r>
+            <w:rPr>
+              <w:rFonts w:ascii="GDSTransportWebsite" w:hAnsi="GDSTransportWebsite"/>
+              <w:sz w:val="16"/>
+              <w:szCs w:val="16"/>
+            </w:rPr>
+            <w:t xml:space="preserve">@Crown copyright Page </w:t>
+          </w:r>
+          <w:r>
+            <w:rPr>
+              <w:rFonts w:ascii="GDSTransportWebsite" w:hAnsi="GDSTransportWebsite"/>
+              <w:sz w:val="16"/>
+              <w:szCs w:val="16"/>
+            </w:rPr>
+            <w:fldChar w:fldCharType="begin"/>
+          </w:r>
+          <w:r>
+            <w:rPr>
+              <w:rFonts w:ascii="GDSTransportWebsite" w:hAnsi="GDSTransportWebsite"/>
+              <w:sz w:val="16"/>
+              <w:szCs w:val="16"/>
+            </w:rPr>
+            <w:instrText xml:space="preserve"> PAGE   \* MERGEFORMAT </w:instrText>
+          </w:r>
+          <w:r>
+            <w:rPr>
+              <w:rFonts w:ascii="GDSTransportWebsite" w:hAnsi="GDSTransportWebsite"/>
+              <w:sz w:val="16"/>
+              <w:szCs w:val="16"/>
+            </w:rPr>
+            <w:fldChar w:fldCharType="separate"/>
+          </w:r>
+          <w:r>
+            <w:rPr>
+              <w:rFonts w:ascii="GDSTransportWebsite" w:hAnsi="GDSTransportWebsite"/>
+              <w:sz w:val="16"/>
+              <w:szCs w:val="16"/>
+            </w:rPr>
+            <w:t>1</w:t>
+          </w:r>
+          <w:r>
+            <w:rPr>
+              <w:rFonts w:ascii="GDSTransportWebsite" w:hAnsi="GDSTransportWebsite"/>
+              <w:sz w:val="16"/>
+              <w:szCs w:val="16"/>
+            </w:rPr>
+            <w:fldChar w:fldCharType="end"/>
+          </w:r>
+          <w:r>
+            <w:rPr>
+              <w:rFonts w:ascii="GDSTransportWebsite" w:hAnsi="GDSTransportWebsite"/>
+              <w:sz w:val="16"/>
+              <w:szCs w:val="16"/>
+            </w:rPr>
+            <w:t xml:space="preserve"> of </w:t>
+          </w:r>
+          <w:r>
+            <w:rPr>
+              <w:rFonts w:ascii="GDSTransportWebsite" w:hAnsi="GDSTransportWebsite"/>
+              <w:sz w:val="16"/>
+              <w:szCs w:val="16"/>
+            </w:rPr>
+            <w:fldChar w:fldCharType="begin"/>
+          </w:r>
+          <w:r>
+            <w:rPr>
+              <w:rFonts w:ascii="GDSTransportWebsite" w:hAnsi="GDSTransportWebsite"/>
+              <w:sz w:val="16"/>
+              <w:szCs w:val="16"/>
+            </w:rPr>
+            <w:instrText xml:space="preserve"> NUMPAGES  </w:instrText>
+          </w:r>
+          <w:r>
+            <w:rPr>
+              <w:rFonts w:ascii="GDSTransportWebsite" w:hAnsi="GDSTransportWebsite"/>
+              <w:sz w:val="16"/>
+              <w:szCs w:val="16"/>
+            </w:rPr>
+            <w:fldChar w:fldCharType="separate"/>
+          </w:r>
+          <w:r>
+            <w:rPr>
+              <w:rFonts w:ascii="GDSTransportWebsite" w:hAnsi="GDSTransportWebsite"/>
+              <w:sz w:val="16"/>
+              <w:szCs w:val="16"/>
+            </w:rPr>
+            <w:t>5</w:t>
+          </w:r>
+          <w:r>
+            <w:rPr>
+              <w:rFonts w:ascii="GDSTransportWebsite" w:hAnsi="GDSTransportWebsite"/>
+              <w:sz w:val="16"/>
+              <w:szCs w:val="16"/>
+            </w:rPr>
+            <w:fldChar w:fldCharType="end"/>
+          </w:r>
+        </w:p>
+      </w:tc>
+    </w:tr>
+  </w:tbl>
   <w:p>
     <w:pPr>
       <w:pStyle w:val="Footer"/>
+      <w:jc w:val="center"/>
+      <w:rPr>
+        <w:sz w:val="16"/>
+        <w:szCs w:val="16"/>
+        <w:shd w:val="clear" w:color="auto" w:fill="FFFFFF"/>
+      </w:rPr>
     </w:pPr>
   </w:p>
 </w:ftr>
@@ -1925,234 +2139,6 @@
   <w:p>
     <w:pPr>
       <w:pStyle w:val="Footer"/>
-      <w:jc w:val="center"/>
-      <w:rPr>
-        <w:sz w:val="16"/>
-        <w:szCs w:val="16"/>
-        <w:shd w:val="clear" w:color="auto" w:fill="FFFFFF"/>
-      </w:rPr>
-    </w:pPr>
-  </w:p>
-</w:ftr>
-</file>
-
-<file path=word/footer3.xml><?xml version="1.0" encoding="utf-8"?>
-<w:ftr xmlns:wpc="http://schemas.microsoft.com/office/word/2010/wordprocessingCanvas" xmlns:cx="http://schemas.microsoft.com/office/drawing/2014/chartex" xmlns:cx1="http://schemas.microsoft.com/office/drawing/2015/9/8/chartex" xmlns:cx2="http://schemas.microsoft.com/office/drawing/2015/10/21/chartex" xmlns:cx3="http://schemas.microsoft.com/office/drawing/2016/5/9/chartex" xmlns:cx4="http://schemas.microsoft.com/office/drawing/2016/5/10/chartex" xmlns:cx5="http://schemas.microsoft.com/office/drawing/2016/5/11/chartex" xmlns:cx6="http://schemas.microsoft.com/office/drawing/2016/5/12/chartex" xmlns:cx7="http://schemas.microsoft.com/office/drawing/2016/5/13/chartex" xmlns:cx8="http://schemas.microsoft.com/office/drawing/2016/5/14/chartex" xmlns:mc="http://schemas.openxmlformats.org/markup-compatibility/2006" xmlns:aink="http://schemas.microsoft.com/office/drawing/2016/ink" xmlns:am3d="http://schemas.microsoft.com/office/drawing/2017/model3d" xmlns:o="urn:schemas-microsoft-com:office:office" xmlns:oel="http://schemas.microsoft.com/office/2019/extlst" xmlns:r="http://schemas.openxmlformats.org/officeDocument/2006/relationships" xmlns:m="http://schemas.openxmlformats.org/officeDocument/2006/math" xmlns:v="urn:schemas-microsoft-com:vml" xmlns:wp14="http://schemas.microsoft.com/office/word/2010/wordprocessingDrawing" xmlns:wp="http://schemas.openxmlformats.org/drawingml/2006/wordprocessingDrawing" xmlns:w10="urn:schemas-microsoft-com:office:word" xmlns:w="http://schemas.openxmlformats.org/wordprocessingml/2006/main" xmlns:w14="http://schemas.microsoft.com/office/word/2010/wordml" xmlns:w15="http://schemas.microsoft.com/office/word/2012/wordml" xmlns:w16cex="http://schemas.microsoft.com/office/word/2018/wordml/cex" xmlns:w16cid="http://schemas.microsoft.com/office/word/2016/wordml/cid" xmlns:w16="http://schemas.microsoft.com/office/word/2018/wordml" xmlns:w16sdtdh="http://schemas.microsoft.com/office/word/2020/wordml/sdtdatahash" xmlns:w16se="http://schemas.microsoft.com/office/word/2015/wordml/symex" xmlns:wpg="http://schemas.microsoft.com/office/word/2010/wordprocessingGroup" xmlns:wpi="http://schemas.microsoft.com/office/word/2010/wordprocessingInk" xmlns:wne="http://schemas.microsoft.com/office/word/2006/wordml" xmlns:wps="http://schemas.microsoft.com/office/word/2010/wordprocessingShape" mc:Ignorable="w14 w15 w16se w16cid w16 w16cex w16sdtdh wp14">
-  <w:tbl>
-    <w:tblPr>
-      <w:tblStyle w:val="TableGrid1"/>
-      <w:tblW w:w="10469" w:type="dxa"/>
-      <w:tblInd w:w="-715" w:type="dxa"/>
-      <w:tblBorders>
-        <w:top w:val="none" w:sz="0" w:space="0" w:color="auto"/>
-        <w:left w:val="none" w:sz="0" w:space="0" w:color="auto"/>
-        <w:bottom w:val="none" w:sz="0" w:space="0" w:color="auto"/>
-        <w:right w:val="none" w:sz="0" w:space="0" w:color="auto"/>
-        <w:insideH w:val="none" w:sz="0" w:space="0" w:color="auto"/>
-        <w:insideV w:val="none" w:sz="0" w:space="0" w:color="auto"/>
-      </w:tblBorders>
-      <w:tblLook w:val="04A0" w:firstRow="1" w:lastRow="0" w:firstColumn="1" w:lastColumn="0" w:noHBand="0" w:noVBand="1"/>
-    </w:tblPr>
-    <w:tblGrid>
-      <w:gridCol w:w="1703"/>
-      <w:gridCol w:w="6095"/>
-      <w:gridCol w:w="2671"/>
-    </w:tblGrid>
-    <w:tr>
-      <w:trPr>
-        <w:trHeight w:val="416"/>
-      </w:trPr>
-      <w:tc>
-        <w:tcPr>
-          <w:tcW w:w="1703" w:type="dxa"/>
-        </w:tcPr>
-        <w:p>
-          <w:pPr>
-            <w:spacing w:before="100" w:beforeAutospacing="1" w:after="100" w:afterAutospacing="1"/>
-            <w:jc w:val="center"/>
-            <w:rPr>
-              <w:b/>
-              <w:bCs/>
-              <w:sz w:val="16"/>
-              <w:szCs w:val="16"/>
-            </w:rPr>
-          </w:pPr>
-          <w:r>
-            <w:rPr>
-              <w:rFonts w:ascii="GDSTransportWebsite" w:hAnsi="GDSTransportWebsite"/>
-              <w:b/>
-              <w:bCs/>
-              <w:color w:val="515151"/>
-              <w:sz w:val="16"/>
-              <w:szCs w:val="16"/>
-            </w:rPr>
-            <w:t>OCON9A</w:t>
-          </w:r>
-        </w:p>
-      </w:tc>
-      <w:tc>
-        <w:tcPr>
-          <w:tcW w:w="6095" w:type="dxa"/>
-        </w:tcPr>
-        <w:p>
-          <w:pPr>
-            <w:spacing w:before="100" w:beforeAutospacing="1" w:after="100" w:afterAutospacing="1"/>
-            <w:jc w:val="center"/>
-            <w:rPr>
-              <w:rFonts w:ascii="GDSTransportWebsite" w:hAnsi="GDSTransportWebsite"/>
-              <w:color w:val="515151"/>
-              <w:sz w:val="16"/>
-              <w:szCs w:val="16"/>
-            </w:rPr>
-          </w:pPr>
-          <w:r>
-            <w:rPr>
-              <w:rFonts w:ascii="GDSTransportWebsite" w:hAnsi="GDSTransportWebsite"/>
-              <w:color w:val="515151"/>
-              <w:sz w:val="16"/>
-              <w:szCs w:val="16"/>
-            </w:rPr>
-            <w:t xml:space="preserve">For further details of the courts </w:t>
-          </w:r>
-          <w:hyperlink r:id="rId1" w:history="1">
-            <w:r>
-              <w:rPr>
-                <w:rFonts w:ascii="GDSTransportWebsite" w:hAnsi="GDSTransportWebsite"/>
-                <w:color w:val="515151"/>
-                <w:sz w:val="16"/>
-                <w:szCs w:val="16"/>
-              </w:rPr>
-              <w:t>www.gov.uk/find-court-tribunal</w:t>
-            </w:r>
-          </w:hyperlink>
-        </w:p>
-        <w:p>
-          <w:pPr>
-            <w:spacing w:before="100" w:beforeAutospacing="1" w:after="100" w:afterAutospacing="1"/>
-            <w:rPr>
-              <w:sz w:val="14"/>
-              <w:szCs w:val="14"/>
-            </w:rPr>
-          </w:pPr>
-        </w:p>
-      </w:tc>
-      <w:tc>
-        <w:tcPr>
-          <w:tcW w:w="2671" w:type="dxa"/>
-        </w:tcPr>
-        <w:p>
-          <w:pPr>
-            <w:spacing w:before="100" w:beforeAutospacing="1" w:after="100" w:afterAutospacing="1"/>
-            <w:jc w:val="center"/>
-            <w:rPr>
-              <w:rFonts w:ascii="GDSTransportWebsite" w:hAnsi="GDSTransportWebsite"/>
-              <w:sz w:val="16"/>
-              <w:szCs w:val="16"/>
-            </w:rPr>
-          </w:pPr>
-          <w:r>
-            <w:rPr>
-              <w:rFonts w:ascii="GDSTransportWebsite" w:hAnsi="GDSTransportWebsite"/>
-              <w:sz w:val="16"/>
-              <w:szCs w:val="16"/>
-            </w:rPr>
-            <w:t xml:space="preserve">@Crown copyright Page </w:t>
-          </w:r>
-          <w:r>
-            <w:rPr>
-              <w:rFonts w:ascii="GDSTransportWebsite" w:hAnsi="GDSTransportWebsite"/>
-              <w:sz w:val="16"/>
-              <w:szCs w:val="16"/>
-            </w:rPr>
-            <w:fldChar w:fldCharType="begin"/>
-          </w:r>
-          <w:r>
-            <w:rPr>
-              <w:rFonts w:ascii="GDSTransportWebsite" w:hAnsi="GDSTransportWebsite"/>
-              <w:sz w:val="16"/>
-              <w:szCs w:val="16"/>
-            </w:rPr>
-            <w:instrText xml:space="preserve"> PAGE   \* MERGEFORMAT </w:instrText>
-          </w:r>
-          <w:r>
-            <w:rPr>
-              <w:rFonts w:ascii="GDSTransportWebsite" w:hAnsi="GDSTransportWebsite"/>
-              <w:sz w:val="16"/>
-              <w:szCs w:val="16"/>
-            </w:rPr>
-            <w:fldChar w:fldCharType="separate"/>
-          </w:r>
-          <w:r>
-            <w:rPr>
-              <w:rFonts w:ascii="GDSTransportWebsite" w:hAnsi="GDSTransportWebsite"/>
-              <w:sz w:val="16"/>
-              <w:szCs w:val="16"/>
-            </w:rPr>
-            <w:t>1</w:t>
-          </w:r>
-          <w:r>
-            <w:rPr>
-              <w:rFonts w:ascii="GDSTransportWebsite" w:hAnsi="GDSTransportWebsite"/>
-              <w:sz w:val="16"/>
-              <w:szCs w:val="16"/>
-            </w:rPr>
-            <w:fldChar w:fldCharType="end"/>
-          </w:r>
-          <w:r>
-            <w:rPr>
-              <w:rFonts w:ascii="GDSTransportWebsite" w:hAnsi="GDSTransportWebsite"/>
-              <w:sz w:val="16"/>
-              <w:szCs w:val="16"/>
-            </w:rPr>
-            <w:t xml:space="preserve"> of </w:t>
-          </w:r>
-          <w:r>
-            <w:rPr>
-              <w:rFonts w:ascii="GDSTransportWebsite" w:hAnsi="GDSTransportWebsite"/>
-              <w:sz w:val="16"/>
-              <w:szCs w:val="16"/>
-            </w:rPr>
-            <w:fldChar w:fldCharType="begin"/>
-          </w:r>
-          <w:r>
-            <w:rPr>
-              <w:rFonts w:ascii="GDSTransportWebsite" w:hAnsi="GDSTransportWebsite"/>
-              <w:sz w:val="16"/>
-              <w:szCs w:val="16"/>
-            </w:rPr>
-            <w:instrText xml:space="preserve"> NUMPAGES  </w:instrText>
-          </w:r>
-          <w:r>
-            <w:rPr>
-              <w:rFonts w:ascii="GDSTransportWebsite" w:hAnsi="GDSTransportWebsite"/>
-              <w:sz w:val="16"/>
-              <w:szCs w:val="16"/>
-            </w:rPr>
-            <w:fldChar w:fldCharType="separate"/>
-          </w:r>
-          <w:r>
-            <w:rPr>
-              <w:rFonts w:ascii="GDSTransportWebsite" w:hAnsi="GDSTransportWebsite"/>
-              <w:sz w:val="16"/>
-              <w:szCs w:val="16"/>
-            </w:rPr>
-            <w:t>5</w:t>
-          </w:r>
-          <w:r>
-            <w:rPr>
-              <w:rFonts w:ascii="GDSTransportWebsite" w:hAnsi="GDSTransportWebsite"/>
-              <w:sz w:val="16"/>
-              <w:szCs w:val="16"/>
-            </w:rPr>
-            <w:fldChar w:fldCharType="end"/>
-          </w:r>
-        </w:p>
-      </w:tc>
-    </w:tr>
-  </w:tbl>
-  <w:p>
-    <w:pPr>
-      <w:pStyle w:val="Footer"/>
     </w:pPr>
   </w:p>
 </w:ftr>
@@ -2184,16 +2170,6 @@
 </file>
 
 <file path=word/header1.xml><?xml version="1.0" encoding="utf-8"?>
-<w:hdr xmlns:wpc="http://schemas.microsoft.com/office/word/2010/wordprocessingCanvas" xmlns:cx="http://schemas.microsoft.com/office/drawing/2014/chartex" xmlns:cx1="http://schemas.microsoft.com/office/drawing/2015/9/8/chartex" xmlns:cx2="http://schemas.microsoft.com/office/drawing/2015/10/21/chartex" xmlns:cx3="http://schemas.microsoft.com/office/drawing/2016/5/9/chartex" xmlns:cx4="http://schemas.microsoft.com/office/drawing/2016/5/10/chartex" xmlns:cx5="http://schemas.microsoft.com/office/drawing/2016/5/11/chartex" xmlns:cx6="http://schemas.microsoft.com/office/drawing/2016/5/12/chartex" xmlns:cx7="http://schemas.microsoft.com/office/drawing/2016/5/13/chartex" xmlns:cx8="http://schemas.microsoft.com/office/drawing/2016/5/14/chartex" xmlns:mc="http://schemas.openxmlformats.org/markup-compatibility/2006" xmlns:aink="http://schemas.microsoft.com/office/drawing/2016/ink" xmlns:am3d="http://schemas.microsoft.com/office/drawing/2017/model3d" xmlns:o="urn:schemas-microsoft-com:office:office" xmlns:oel="http://schemas.microsoft.com/office/2019/extlst" xmlns:r="http://schemas.openxmlformats.org/officeDocument/2006/relationships" xmlns:m="http://schemas.openxmlformats.org/officeDocument/2006/math" xmlns:v="urn:schemas-microsoft-com:vml" xmlns:wp14="http://schemas.microsoft.com/office/word/2010/wordprocessingDrawing" xmlns:wp="http://schemas.openxmlformats.org/drawingml/2006/wordprocessingDrawing" xmlns:w10="urn:schemas-microsoft-com:office:word" xmlns:w="http://schemas.openxmlformats.org/wordprocessingml/2006/main" xmlns:w14="http://schemas.microsoft.com/office/word/2010/wordml" xmlns:w15="http://schemas.microsoft.com/office/word/2012/wordml" xmlns:w16cex="http://schemas.microsoft.com/office/word/2018/wordml/cex" xmlns:w16cid="http://schemas.microsoft.com/office/word/2016/wordml/cid" xmlns:w16="http://schemas.microsoft.com/office/word/2018/wordml" xmlns:w16sdtdh="http://schemas.microsoft.com/office/word/2020/wordml/sdtdatahash" xmlns:w16se="http://schemas.microsoft.com/office/word/2015/wordml/symex" xmlns:wpg="http://schemas.microsoft.com/office/word/2010/wordprocessingGroup" xmlns:wpi="http://schemas.microsoft.com/office/word/2010/wordprocessingInk" xmlns:wne="http://schemas.microsoft.com/office/word/2006/wordml" xmlns:wps="http://schemas.microsoft.com/office/word/2010/wordprocessingShape" mc:Ignorable="w14 w15 w16se w16cid w16 w16cex w16sdtdh wp14">
-  <w:p>
-    <w:pPr>
-      <w:pStyle w:val="Header"/>
-    </w:pPr>
-  </w:p>
-</w:hdr>
-</file>
-
-<file path=word/header2.xml><?xml version="1.0" encoding="utf-8"?>
 <w:hdr xmlns:wpc="http://schemas.microsoft.com/office/word/2010/wordprocessingCanvas" xmlns:cx="http://schemas.microsoft.com/office/drawing/2014/chartex" xmlns:cx1="http://schemas.microsoft.com/office/drawing/2015/9/8/chartex" xmlns:cx2="http://schemas.microsoft.com/office/drawing/2015/10/21/chartex" xmlns:cx3="http://schemas.microsoft.com/office/drawing/2016/5/9/chartex" xmlns:cx4="http://schemas.microsoft.com/office/drawing/2016/5/10/chartex" xmlns:cx5="http://schemas.microsoft.com/office/drawing/2016/5/11/chartex" xmlns:cx6="http://schemas.microsoft.com/office/drawing/2016/5/12/chartex" xmlns:cx7="http://schemas.microsoft.com/office/drawing/2016/5/13/chartex" xmlns:cx8="http://schemas.microsoft.com/office/drawing/2016/5/14/chartex" xmlns:mc="http://schemas.openxmlformats.org/markup-compatibility/2006" xmlns:aink="http://schemas.microsoft.com/office/drawing/2016/ink" xmlns:am3d="http://schemas.microsoft.com/office/drawing/2017/model3d" xmlns:o="urn:schemas-microsoft-com:office:office" xmlns:oel="http://schemas.microsoft.com/office/2019/extlst" xmlns:r="http://schemas.openxmlformats.org/officeDocument/2006/relationships" xmlns:m="http://schemas.openxmlformats.org/officeDocument/2006/math" xmlns:v="urn:schemas-microsoft-com:vml" xmlns:wp14="http://schemas.microsoft.com/office/word/2010/wordprocessingDrawing" xmlns:wp="http://schemas.openxmlformats.org/drawingml/2006/wordprocessingDrawing" xmlns:w10="urn:schemas-microsoft-com:office:word" xmlns:w="http://schemas.openxmlformats.org/wordprocessingml/2006/main" xmlns:w14="http://schemas.microsoft.com/office/word/2010/wordml" xmlns:w15="http://schemas.microsoft.com/office/word/2012/wordml" xmlns:w16cex="http://schemas.microsoft.com/office/word/2018/wordml/cex" xmlns:w16cid="http://schemas.microsoft.com/office/word/2016/wordml/cid" xmlns:w16="http://schemas.microsoft.com/office/word/2018/wordml" xmlns:w16sdtdh="http://schemas.microsoft.com/office/word/2020/wordml/sdtdatahash" xmlns:w16se="http://schemas.microsoft.com/office/word/2015/wordml/symex" xmlns:wpg="http://schemas.microsoft.com/office/word/2010/wordprocessingGroup" xmlns:wpi="http://schemas.microsoft.com/office/word/2010/wordprocessingInk" xmlns:wne="http://schemas.microsoft.com/office/word/2006/wordml" xmlns:wps="http://schemas.microsoft.com/office/word/2010/wordprocessingShape" mc:Ignorable="w14 w15 w16se w16cid w16 w16cex w16sdtdh wp14">
   <w:p>
     <w:pPr>
@@ -2215,17 +2191,7 @@
         <w:szCs w:val="16"/>
         <w:lang w:eastAsia="en-GB"/>
       </w:rPr>
-      <w:t xml:space="preserve">Claim number: </w:t>
-    </w:r>
-    <w:r>
-      <w:rPr>
-        <w:rFonts w:ascii="GDSTransportWebsite" w:eastAsia="Times New Roman" w:hAnsi="GDSTransportWebsite" w:cs="Times New Roman"/>
-        <w:color w:val="515151"/>
-        <w:sz w:val="16"/>
-        <w:szCs w:val="16"/>
-        <w:lang w:eastAsia="en-GB"/>
-      </w:rPr>
-      <w:t>&lt;&lt;</w:t>
+      <w:t>Claim number: &lt;&lt;</w:t>
     </w:r>
     <w:proofErr w:type="spellStart"/>
     <w:r>
@@ -2249,16 +2215,6 @@
       </w:rPr>
       <w:t>&gt;&gt;</w:t>
     </w:r>
-  </w:p>
-</w:hdr>
-</file>
-
-<file path=word/header3.xml><?xml version="1.0" encoding="utf-8"?>
-<w:hdr xmlns:wpc="http://schemas.microsoft.com/office/word/2010/wordprocessingCanvas" xmlns:cx="http://schemas.microsoft.com/office/drawing/2014/chartex" xmlns:cx1="http://schemas.microsoft.com/office/drawing/2015/9/8/chartex" xmlns:cx2="http://schemas.microsoft.com/office/drawing/2015/10/21/chartex" xmlns:cx3="http://schemas.microsoft.com/office/drawing/2016/5/9/chartex" xmlns:cx4="http://schemas.microsoft.com/office/drawing/2016/5/10/chartex" xmlns:cx5="http://schemas.microsoft.com/office/drawing/2016/5/11/chartex" xmlns:cx6="http://schemas.microsoft.com/office/drawing/2016/5/12/chartex" xmlns:cx7="http://schemas.microsoft.com/office/drawing/2016/5/13/chartex" xmlns:cx8="http://schemas.microsoft.com/office/drawing/2016/5/14/chartex" xmlns:mc="http://schemas.openxmlformats.org/markup-compatibility/2006" xmlns:aink="http://schemas.microsoft.com/office/drawing/2016/ink" xmlns:am3d="http://schemas.microsoft.com/office/drawing/2017/model3d" xmlns:o="urn:schemas-microsoft-com:office:office" xmlns:oel="http://schemas.microsoft.com/office/2019/extlst" xmlns:r="http://schemas.openxmlformats.org/officeDocument/2006/relationships" xmlns:m="http://schemas.openxmlformats.org/officeDocument/2006/math" xmlns:v="urn:schemas-microsoft-com:vml" xmlns:wp14="http://schemas.microsoft.com/office/word/2010/wordprocessingDrawing" xmlns:wp="http://schemas.openxmlformats.org/drawingml/2006/wordprocessingDrawing" xmlns:w10="urn:schemas-microsoft-com:office:word" xmlns:w="http://schemas.openxmlformats.org/wordprocessingml/2006/main" xmlns:w14="http://schemas.microsoft.com/office/word/2010/wordml" xmlns:w15="http://schemas.microsoft.com/office/word/2012/wordml" xmlns:w16cex="http://schemas.microsoft.com/office/word/2018/wordml/cex" xmlns:w16cid="http://schemas.microsoft.com/office/word/2016/wordml/cid" xmlns:w16="http://schemas.microsoft.com/office/word/2018/wordml" xmlns:w16sdtdh="http://schemas.microsoft.com/office/word/2020/wordml/sdtdatahash" xmlns:w16se="http://schemas.microsoft.com/office/word/2015/wordml/symex" xmlns:wpg="http://schemas.microsoft.com/office/word/2010/wordprocessingGroup" xmlns:wpi="http://schemas.microsoft.com/office/word/2010/wordprocessingInk" xmlns:wne="http://schemas.microsoft.com/office/word/2006/wordml" xmlns:wps="http://schemas.microsoft.com/office/word/2010/wordprocessingShape" mc:Ignorable="w14 w15 w16se w16cid w16 w16cex w16sdtdh wp14">
-  <w:p>
-    <w:pPr>
-      <w:pStyle w:val="Header"/>
-    </w:pPr>
   </w:p>
 </w:hdr>
 </file>

</xml_diff>

<commit_message>
CIV-9040 Updated interloc template
</commit_message>
<xml_diff>
--- a/docker/docmosis/templates/CV-SPC-CLM-ENG-INTERLOCUTORY-JUDGEMENT.docx
+++ b/docker/docmosis/templates/CV-SPC-CLM-ENG-INTERLOCUTORY-JUDGEMENT.docx
@@ -380,13 +380,13 @@
         <w:tblLook w:val="04A0" w:firstRow="1" w:lastRow="0" w:firstColumn="1" w:lastColumn="0" w:noHBand="0" w:noVBand="1"/>
       </w:tblPr>
       <w:tblGrid>
-        <w:gridCol w:w="4517"/>
-        <w:gridCol w:w="4509"/>
+        <w:gridCol w:w="4678"/>
+        <w:gridCol w:w="4348"/>
       </w:tblGrid>
       <w:tr>
         <w:tc>
           <w:tcPr>
-            <w:tcW w:w="4517" w:type="dxa"/>
+            <w:tcW w:w="4678" w:type="dxa"/>
             <w:tcBorders>
               <w:top w:val="nil"/>
               <w:left w:val="nil"/>
@@ -418,13 +418,21 @@
                 <w:b/>
                 <w:bCs/>
               </w:rPr>
-              <w:t>. Claimant’s response to the claim</w:t>
-            </w:r>
-          </w:p>
-        </w:tc>
-        <w:tc>
-          <w:tcPr>
-            <w:tcW w:w="4509" w:type="dxa"/>
+              <w:t xml:space="preserve">. </w:t>
+            </w:r>
+            <w:r>
+              <w:rPr>
+                <w:rFonts w:cstheme="minorHAnsi"/>
+                <w:b/>
+                <w:bCs/>
+              </w:rPr>
+              <w:t>Claimant's response to the claim</w:t>
+            </w:r>
+          </w:p>
+        </w:tc>
+        <w:tc>
+          <w:tcPr>
+            <w:tcW w:w="4348" w:type="dxa"/>
             <w:tcBorders>
               <w:top w:val="nil"/>
               <w:left w:val="nil"/>
@@ -445,7 +453,7 @@
       <w:tr>
         <w:tc>
           <w:tcPr>
-            <w:tcW w:w="4517" w:type="dxa"/>
+            <w:tcW w:w="4678" w:type="dxa"/>
             <w:tcBorders>
               <w:top w:val="single" w:sz="4" w:space="0" w:color="auto"/>
               <w:left w:val="nil"/>
@@ -465,13 +473,13 @@
               <w:rPr>
                 <w:rFonts w:cstheme="minorHAnsi"/>
               </w:rPr>
-              <w:t>How would you like the defendant to pay?</w:t>
-            </w:r>
-          </w:p>
-        </w:tc>
-        <w:tc>
-          <w:tcPr>
-            <w:tcW w:w="4509" w:type="dxa"/>
+              <w:t>Do you accept or reject the defendant's admission?</w:t>
+            </w:r>
+          </w:p>
+        </w:tc>
+        <w:tc>
+          <w:tcPr>
+            <w:tcW w:w="4348" w:type="dxa"/>
             <w:tcBorders>
               <w:top w:val="single" w:sz="4" w:space="0" w:color="auto"/>
               <w:left w:val="nil"/>
@@ -513,7 +521,7 @@
       <w:tr>
         <w:tc>
           <w:tcPr>
-            <w:tcW w:w="4517" w:type="dxa"/>
+            <w:tcW w:w="4678" w:type="dxa"/>
             <w:tcBorders>
               <w:top w:val="single" w:sz="4" w:space="0" w:color="auto"/>
               <w:left w:val="nil"/>
@@ -533,13 +541,19 @@
               <w:rPr>
                 <w:rFonts w:cstheme="minorHAnsi"/>
               </w:rPr>
-              <w:t>Do you accept the defendant's repayment plan?</w:t>
-            </w:r>
-          </w:p>
-        </w:tc>
-        <w:tc>
-          <w:tcPr>
-            <w:tcW w:w="4509" w:type="dxa"/>
+              <w:t>Do you accept the defendant's repayment plan</w:t>
+            </w:r>
+            <w:r>
+              <w:rPr>
+                <w:rFonts w:cstheme="minorHAnsi"/>
+              </w:rPr>
+              <w:t>?</w:t>
+            </w:r>
+          </w:p>
+        </w:tc>
+        <w:tc>
+          <w:tcPr>
+            <w:tcW w:w="4348" w:type="dxa"/>
             <w:tcBorders>
               <w:top w:val="single" w:sz="4" w:space="0" w:color="auto"/>
               <w:left w:val="nil"/>
@@ -583,16 +597,17 @@
           <w:right w:val="none" w:sz="0" w:space="0" w:color="auto"/>
           <w:insideV w:val="none" w:sz="0" w:space="0" w:color="auto"/>
         </w:tblBorders>
+        <w:tblLayout w:type="fixed"/>
         <w:tblLook w:val="04A0" w:firstRow="1" w:lastRow="0" w:firstColumn="1" w:lastColumn="0" w:noHBand="0" w:noVBand="1"/>
       </w:tblPr>
       <w:tblGrid>
-        <w:gridCol w:w="4517"/>
-        <w:gridCol w:w="4509"/>
+        <w:gridCol w:w="4678"/>
+        <w:gridCol w:w="4348"/>
       </w:tblGrid>
       <w:tr>
         <w:tc>
           <w:tcPr>
-            <w:tcW w:w="4517" w:type="dxa"/>
+            <w:tcW w:w="4678" w:type="dxa"/>
             <w:tcBorders>
               <w:top w:val="nil"/>
               <w:left w:val="nil"/>
@@ -624,13 +639,13 @@
                 <w:b/>
                 <w:bCs/>
               </w:rPr>
-              <w:t>Claimant’s response to the claim</w:t>
-            </w:r>
-          </w:p>
-        </w:tc>
-        <w:tc>
-          <w:tcPr>
-            <w:tcW w:w="4509" w:type="dxa"/>
+              <w:t>Claimant's requested repayment plan</w:t>
+            </w:r>
+          </w:p>
+        </w:tc>
+        <w:tc>
+          <w:tcPr>
+            <w:tcW w:w="4348" w:type="dxa"/>
             <w:tcBorders>
               <w:top w:val="nil"/>
               <w:left w:val="nil"/>
@@ -651,7 +666,7 @@
       <w:tr>
         <w:tc>
           <w:tcPr>
-            <w:tcW w:w="4517" w:type="dxa"/>
+            <w:tcW w:w="4678" w:type="dxa"/>
             <w:tcBorders>
               <w:top w:val="single" w:sz="4" w:space="0" w:color="auto"/>
               <w:left w:val="nil"/>
@@ -677,7 +692,7 @@
         </w:tc>
         <w:tc>
           <w:tcPr>
-            <w:tcW w:w="4509" w:type="dxa"/>
+            <w:tcW w:w="4348" w:type="dxa"/>
             <w:tcBorders>
               <w:top w:val="single" w:sz="4" w:space="0" w:color="auto"/>
               <w:left w:val="nil"/>
@@ -719,7 +734,7 @@
       <w:tr>
         <w:tc>
           <w:tcPr>
-            <w:tcW w:w="4517" w:type="dxa"/>
+            <w:tcW w:w="4678" w:type="dxa"/>
             <w:tcBorders>
               <w:top w:val="single" w:sz="4" w:space="0" w:color="auto"/>
               <w:left w:val="nil"/>
@@ -745,7 +760,7 @@
         </w:tc>
         <w:tc>
           <w:tcPr>
-            <w:tcW w:w="4509" w:type="dxa"/>
+            <w:tcW w:w="4348" w:type="dxa"/>
             <w:tcBorders>
               <w:top w:val="single" w:sz="4" w:space="0" w:color="auto"/>
               <w:left w:val="nil"/>
@@ -944,13 +959,13 @@
         <w:tblLook w:val="04A0" w:firstRow="1" w:lastRow="0" w:firstColumn="1" w:lastColumn="0" w:noHBand="0" w:noVBand="1"/>
       </w:tblPr>
       <w:tblGrid>
-        <w:gridCol w:w="3786"/>
-        <w:gridCol w:w="5240"/>
+        <w:gridCol w:w="4678"/>
+        <w:gridCol w:w="4348"/>
       </w:tblGrid>
       <w:tr>
         <w:tc>
           <w:tcPr>
-            <w:tcW w:w="3786" w:type="dxa"/>
+            <w:tcW w:w="4678" w:type="dxa"/>
             <w:tcBorders>
               <w:top w:val="nil"/>
               <w:left w:val="nil"/>
@@ -980,7 +995,7 @@
         </w:tc>
         <w:tc>
           <w:tcPr>
-            <w:tcW w:w="5240" w:type="dxa"/>
+            <w:tcW w:w="4348" w:type="dxa"/>
             <w:tcBorders>
               <w:top w:val="nil"/>
               <w:left w:val="nil"/>
@@ -1003,7 +1018,7 @@
       <w:tr>
         <w:tc>
           <w:tcPr>
-            <w:tcW w:w="3786" w:type="dxa"/>
+            <w:tcW w:w="4678" w:type="dxa"/>
             <w:tcBorders>
               <w:top w:val="single" w:sz="4" w:space="0" w:color="auto"/>
               <w:left w:val="nil"/>
@@ -1029,7 +1044,7 @@
         </w:tc>
         <w:tc>
           <w:tcPr>
-            <w:tcW w:w="5240" w:type="dxa"/>
+            <w:tcW w:w="4348" w:type="dxa"/>
             <w:tcBorders>
               <w:top w:val="single" w:sz="4" w:space="0" w:color="auto"/>
               <w:left w:val="nil"/>
@@ -1071,7 +1086,7 @@
       <w:tr>
         <w:tc>
           <w:tcPr>
-            <w:tcW w:w="3786" w:type="dxa"/>
+            <w:tcW w:w="4678" w:type="dxa"/>
             <w:tcBorders>
               <w:top w:val="single" w:sz="4" w:space="0" w:color="auto"/>
               <w:left w:val="nil"/>
@@ -1096,7 +1111,7 @@
         </w:tc>
         <w:tc>
           <w:tcPr>
-            <w:tcW w:w="5240" w:type="dxa"/>
+            <w:tcW w:w="4348" w:type="dxa"/>
             <w:tcBorders>
               <w:top w:val="single" w:sz="4" w:space="0" w:color="auto"/>
               <w:left w:val="nil"/>
@@ -1160,14 +1175,13 @@
         <w:tblLook w:val="04A0" w:firstRow="1" w:lastRow="0" w:firstColumn="1" w:lastColumn="0" w:noHBand="0" w:noVBand="1"/>
       </w:tblPr>
       <w:tblGrid>
-        <w:gridCol w:w="3828"/>
-        <w:gridCol w:w="425"/>
-        <w:gridCol w:w="4773"/>
+        <w:gridCol w:w="4678"/>
+        <w:gridCol w:w="4348"/>
       </w:tblGrid>
       <w:tr>
         <w:tc>
           <w:tcPr>
-            <w:tcW w:w="3828" w:type="dxa"/>
+            <w:tcW w:w="4678" w:type="dxa"/>
             <w:tcBorders>
               <w:top w:val="nil"/>
               <w:left w:val="nil"/>
@@ -1197,8 +1211,7 @@
         </w:tc>
         <w:tc>
           <w:tcPr>
-            <w:tcW w:w="5198" w:type="dxa"/>
-            <w:gridSpan w:val="2"/>
+            <w:tcW w:w="4348" w:type="dxa"/>
             <w:tcBorders>
               <w:top w:val="nil"/>
               <w:left w:val="nil"/>
@@ -1219,8 +1232,7 @@
       <w:tr>
         <w:tc>
           <w:tcPr>
-            <w:tcW w:w="4253" w:type="dxa"/>
-            <w:gridSpan w:val="2"/>
+            <w:tcW w:w="4678" w:type="dxa"/>
             <w:tcBorders>
               <w:top w:val="single" w:sz="4" w:space="0" w:color="auto"/>
               <w:left w:val="nil"/>
@@ -1246,7 +1258,7 @@
         </w:tc>
         <w:tc>
           <w:tcPr>
-            <w:tcW w:w="4773" w:type="dxa"/>
+            <w:tcW w:w="4348" w:type="dxa"/>
             <w:tcBorders>
               <w:top w:val="single" w:sz="4" w:space="0" w:color="auto"/>
               <w:left w:val="nil"/>
@@ -1286,6 +1298,13 @@
         </w:tc>
       </w:tr>
     </w:tbl>
+    <w:p>
+      <w:pPr>
+        <w:rPr>
+          <w:rFonts w:cstheme="minorHAnsi"/>
+        </w:rPr>
+      </w:pPr>
+    </w:p>
     <w:p>
       <w:pPr>
         <w:rPr>
@@ -1315,14 +1334,13 @@
         <w:tblLook w:val="04A0" w:firstRow="1" w:lastRow="0" w:firstColumn="1" w:lastColumn="0" w:noHBand="0" w:noVBand="1"/>
       </w:tblPr>
       <w:tblGrid>
-        <w:gridCol w:w="3828"/>
-        <w:gridCol w:w="425"/>
-        <w:gridCol w:w="4773"/>
+        <w:gridCol w:w="4678"/>
+        <w:gridCol w:w="4348"/>
       </w:tblGrid>
       <w:tr>
         <w:tc>
           <w:tcPr>
-            <w:tcW w:w="3828" w:type="dxa"/>
+            <w:tcW w:w="4678" w:type="dxa"/>
             <w:tcBorders>
               <w:top w:val="nil"/>
               <w:left w:val="nil"/>
@@ -1353,8 +1371,7 @@
         </w:tc>
         <w:tc>
           <w:tcPr>
-            <w:tcW w:w="5198" w:type="dxa"/>
-            <w:gridSpan w:val="2"/>
+            <w:tcW w:w="4348" w:type="dxa"/>
             <w:tcBorders>
               <w:top w:val="nil"/>
               <w:left w:val="nil"/>
@@ -1375,8 +1392,7 @@
       <w:tr>
         <w:tc>
           <w:tcPr>
-            <w:tcW w:w="4253" w:type="dxa"/>
-            <w:gridSpan w:val="2"/>
+            <w:tcW w:w="4678" w:type="dxa"/>
             <w:tcBorders>
               <w:top w:val="single" w:sz="4" w:space="0" w:color="auto"/>
               <w:left w:val="nil"/>
@@ -1402,7 +1418,7 @@
         </w:tc>
         <w:tc>
           <w:tcPr>
-            <w:tcW w:w="4773" w:type="dxa"/>
+            <w:tcW w:w="4348" w:type="dxa"/>
             <w:tcBorders>
               <w:top w:val="single" w:sz="4" w:space="0" w:color="auto"/>
               <w:left w:val="nil"/>

</xml_diff>